<commit_message>
Thermal Camera, Skin temperatures, figures table of contents
</commit_message>
<xml_diff>
--- a/Project Booklet.docx
+++ b/Project Booklet.docx
@@ -1,6 +1,6 @@
 
 <file path=word/document.xml><?xml version="1.0" encoding="utf-8"?>
-<w:document xmlns:wpc="http://schemas.microsoft.com/office/word/2010/wordprocessingCanvas" xmlns:mc="http://schemas.openxmlformats.org/markup-compatibility/2006" xmlns:o="urn:schemas-microsoft-com:office:office" xmlns:r="http://schemas.openxmlformats.org/officeDocument/2006/relationships" xmlns:m="http://schemas.openxmlformats.org/officeDocument/2006/math" xmlns:v="urn:schemas-microsoft-com:vml" xmlns:wp14="http://schemas.microsoft.com/office/word/2010/wordprocessingDrawing" xmlns:wp="http://schemas.openxmlformats.org/drawingml/2006/wordprocessingDrawing" xmlns:w10="urn:schemas-microsoft-com:office:word" xmlns:w="http://schemas.openxmlformats.org/wordprocessingml/2006/main" xmlns:w14="http://schemas.microsoft.com/office/word/2010/wordml" xmlns:w15="http://schemas.microsoft.com/office/word/2012/wordml" xmlns:wpg="http://schemas.microsoft.com/office/word/2010/wordprocessingGroup" xmlns:wpi="http://schemas.microsoft.com/office/word/2010/wordprocessingInk" xmlns:wne="http://schemas.microsoft.com/office/word/2006/wordml" xmlns:wps="http://schemas.microsoft.com/office/word/2010/wordprocessingShape" mc:Ignorable="w14 w15 wp14">
+<w:document xmlns:wpc="http://schemas.microsoft.com/office/word/2010/wordprocessingCanvas" xmlns:cx="http://schemas.microsoft.com/office/drawing/2014/chartex" xmlns:cx1="http://schemas.microsoft.com/office/drawing/2015/9/8/chartex" xmlns:cx2="http://schemas.microsoft.com/office/drawing/2015/10/21/chartex" xmlns:mc="http://schemas.openxmlformats.org/markup-compatibility/2006" xmlns:o="urn:schemas-microsoft-com:office:office" xmlns:r="http://schemas.openxmlformats.org/officeDocument/2006/relationships" xmlns:m="http://schemas.openxmlformats.org/officeDocument/2006/math" xmlns:v="urn:schemas-microsoft-com:vml" xmlns:wp14="http://schemas.microsoft.com/office/word/2010/wordprocessingDrawing" xmlns:wp="http://schemas.openxmlformats.org/drawingml/2006/wordprocessingDrawing" xmlns:w10="urn:schemas-microsoft-com:office:word" xmlns:w="http://schemas.openxmlformats.org/wordprocessingml/2006/main" xmlns:w14="http://schemas.microsoft.com/office/word/2010/wordml" xmlns:w15="http://schemas.microsoft.com/office/word/2012/wordml" xmlns:w16se="http://schemas.microsoft.com/office/word/2015/wordml/symex" xmlns:wpg="http://schemas.microsoft.com/office/word/2010/wordprocessingGroup" xmlns:wpi="http://schemas.microsoft.com/office/word/2010/wordprocessingInk" xmlns:wne="http://schemas.microsoft.com/office/word/2006/wordml" xmlns:wps="http://schemas.microsoft.com/office/word/2010/wordprocessingShape" mc:Ignorable="w14 w15 w16se wp14">
   <w:body>
     <w:p>
       <w:pPr>
@@ -40,16 +40,6 @@
     </w:p>
     <w:p>
       <w:pPr>
-        <w:jc w:val="center"/>
-        <w:rPr>
-          <w:sz w:val="56"/>
-          <w:szCs w:val="56"/>
-        </w:rPr>
-      </w:pPr>
-    </w:p>
-    <w:p>
-      <w:pPr>
-        <w:jc w:val="center"/>
         <w:rPr>
           <w:sz w:val="56"/>
           <w:szCs w:val="56"/>
@@ -246,7 +236,21 @@
                 <w:rStyle w:val="Hyperlink"/>
                 <w:noProof/>
               </w:rPr>
-              <w:t>Chapter 2: What is a Thermal Camera</w:t>
+              <w:t xml:space="preserve">Chapter 2: What </w:t>
+            </w:r>
+            <w:r>
+              <w:rPr>
+                <w:rStyle w:val="Hyperlink"/>
+                <w:noProof/>
+              </w:rPr>
+              <w:t>i</w:t>
+            </w:r>
+            <w:r>
+              <w:rPr>
+                <w:rStyle w:val="Hyperlink"/>
+                <w:noProof/>
+              </w:rPr>
+              <w:t>s a Thermal Camera</w:t>
             </w:r>
             <w:r>
               <w:rPr>
@@ -392,7 +396,21 @@
                 <w:rStyle w:val="Hyperlink"/>
                 <w:noProof/>
               </w:rPr>
-              <w:t>Advantages and Disadvantages of a Thermal Camera</w:t>
+              <w:t>Advantages and Disadvantages of a</w:t>
+            </w:r>
+            <w:r>
+              <w:rPr>
+                <w:rStyle w:val="Hyperlink"/>
+                <w:noProof/>
+              </w:rPr>
+              <w:t xml:space="preserve"> </w:t>
+            </w:r>
+            <w:r>
+              <w:rPr>
+                <w:rStyle w:val="Hyperlink"/>
+                <w:noProof/>
+              </w:rPr>
+              <w:t>Thermal Camera</w:t>
             </w:r>
             <w:r>
               <w:rPr>
@@ -1414,21 +1432,7 @@
                 <w:rStyle w:val="Hyperlink"/>
                 <w:noProof/>
               </w:rPr>
-              <w:t xml:space="preserve">Many </w:t>
-            </w:r>
-            <w:r>
-              <w:rPr>
-                <w:rStyle w:val="Hyperlink"/>
-                <w:noProof/>
-              </w:rPr>
-              <w:t>T</w:t>
-            </w:r>
-            <w:r>
-              <w:rPr>
-                <w:rStyle w:val="Hyperlink"/>
-                <w:noProof/>
-              </w:rPr>
-              <w:t>hanks</w:t>
+              <w:t>Many Thanks</w:t>
             </w:r>
             <w:r>
               <w:rPr>
@@ -1585,7 +1589,118 @@
       </w:pPr>
     </w:p>
     <w:p/>
-    <w:p>
+    <w:p/>
+    <w:p>
+      <w:r>
+        <w:br w:type="page"/>
+      </w:r>
+    </w:p>
+    <w:p>
+      <w:pPr>
+        <w:pStyle w:val="TableofFigures"/>
+        <w:tabs>
+          <w:tab w:val="right" w:leader="dot" w:pos="9016"/>
+        </w:tabs>
+        <w:rPr>
+          <w:sz w:val="32"/>
+          <w:szCs w:val="32"/>
+        </w:rPr>
+      </w:pPr>
+      <w:r>
+        <w:rPr>
+          <w:sz w:val="32"/>
+          <w:szCs w:val="32"/>
+        </w:rPr>
+        <w:lastRenderedPageBreak/>
+        <w:t>Table of Figures</w:t>
+      </w:r>
+    </w:p>
+    <w:p/>
+    <w:p>
+      <w:pPr>
+        <w:pStyle w:val="TableofFigures"/>
+        <w:tabs>
+          <w:tab w:val="right" w:leader="dot" w:pos="9016"/>
+        </w:tabs>
+        <w:rPr>
+          <w:rFonts w:eastAsiaTheme="minorEastAsia" w:cstheme="minorBidi"/>
+          <w:smallCaps w:val="0"/>
+          <w:noProof/>
+          <w:sz w:val="22"/>
+          <w:szCs w:val="22"/>
+        </w:rPr>
+      </w:pPr>
+      <w:r>
+        <w:fldChar w:fldCharType="begin"/>
+      </w:r>
+      <w:r>
+        <w:instrText xml:space="preserve"> TOC \h \z \c "Figure" </w:instrText>
+      </w:r>
+      <w:r>
+        <w:fldChar w:fldCharType="separate"/>
+      </w:r>
+      <w:hyperlink w:anchor="_Toc464577991" w:history="1">
+        <w:r>
+          <w:rPr>
+            <w:rStyle w:val="Hyperlink"/>
+            <w:noProof/>
+          </w:rPr>
+          <w:t>Figure 1 - Skin Temperatures</w:t>
+        </w:r>
+        <w:r>
+          <w:rPr>
+            <w:noProof/>
+            <w:webHidden/>
+          </w:rPr>
+          <w:tab/>
+        </w:r>
+        <w:r>
+          <w:rPr>
+            <w:noProof/>
+            <w:webHidden/>
+          </w:rPr>
+          <w:fldChar w:fldCharType="begin"/>
+        </w:r>
+        <w:r>
+          <w:rPr>
+            <w:noProof/>
+            <w:webHidden/>
+          </w:rPr>
+          <w:instrText xml:space="preserve"> PAGEREF _Toc464577991 \h </w:instrText>
+        </w:r>
+        <w:r>
+          <w:rPr>
+            <w:noProof/>
+            <w:webHidden/>
+          </w:rPr>
+        </w:r>
+        <w:r>
+          <w:rPr>
+            <w:noProof/>
+            <w:webHidden/>
+          </w:rPr>
+          <w:fldChar w:fldCharType="separate"/>
+        </w:r>
+        <w:r>
+          <w:rPr>
+            <w:noProof/>
+            <w:webHidden/>
+          </w:rPr>
+          <w:t>6</w:t>
+        </w:r>
+        <w:r>
+          <w:rPr>
+            <w:noProof/>
+            <w:webHidden/>
+          </w:rPr>
+          <w:fldChar w:fldCharType="end"/>
+        </w:r>
+      </w:hyperlink>
+    </w:p>
+    <w:p>
+      <w:r>
+        <w:fldChar w:fldCharType="end"/>
+      </w:r>
       <w:r>
         <w:br w:type="page"/>
       </w:r>
@@ -1698,12 +1813,7 @@
     </w:p>
     <w:p>
       <w:r>
-        <w:t>Additio</w:t>
-      </w:r>
-      <w:bookmarkStart w:id="1" w:name="_GoBack"/>
-      <w:bookmarkEnd w:id="1"/>
-      <w:r>
-        <w:t>nall</w:t>
+        <w:t>Additionall</w:t>
       </w:r>
       <w:r>
         <w:t>y ……….</w:t>
@@ -1721,7 +1831,7 @@
       <w:r>
         <w:br w:type="page"/>
       </w:r>
-      <w:bookmarkStart w:id="2" w:name="_Toc462685358"/>
+      <w:bookmarkStart w:id="1" w:name="_Toc462685358"/>
       <w:r>
         <w:lastRenderedPageBreak/>
         <w:t xml:space="preserve">Chapter 2: </w:t>
@@ -1729,35 +1839,1693 @@
       <w:r>
         <w:t>What is a Thermal Camera</w:t>
       </w:r>
+      <w:bookmarkEnd w:id="1"/>
+    </w:p>
+    <w:p/>
+    <w:p>
+      <w:r>
+        <w:t xml:space="preserve">In order to understand how a thermal camera works and what we should expect, we looked a little deeper into thermal radiation. </w:t>
+      </w:r>
+    </w:p>
+    <w:p>
+      <w:r>
+        <w:t>We have le</w:t>
+      </w:r>
+      <w:r>
+        <w:t>arned that thermal radiation includes infrared and visible light, and it is a fundamental mechanism of heat transfer.</w:t>
+      </w:r>
+    </w:p>
+    <w:p>
+      <w:r>
+        <w:t>Thermal radiation is in fact electromagnetic radiation. It is created when thermal motion of charged particles occurs in matter.</w:t>
+      </w:r>
+      <w:bookmarkStart w:id="2" w:name="_Ref464576114"/>
+      <w:r>
+        <w:rPr>
+          <w:rStyle w:val="FootnoteReference"/>
+        </w:rPr>
+        <w:footnoteReference w:id="1"/>
+      </w:r>
       <w:bookmarkEnd w:id="2"/>
+    </w:p>
+    <w:p>
+      <w:r>
+        <w:t>We looked into the way a thermal camera works</w:t>
+      </w:r>
+      <w:r>
+        <w:rPr>
+          <w:rStyle w:val="FootnoteReference"/>
+        </w:rPr>
+        <w:footnoteReference w:id="2"/>
+      </w:r>
+      <w:r>
+        <w:t xml:space="preserve">, and here’s a brief, concise explanation: </w:t>
+      </w:r>
+    </w:p>
+    <w:p>
+      <w:r>
+        <w:rPr>
+          <w:noProof/>
+        </w:rPr>
+        <mc:AlternateContent>
+          <mc:Choice Requires="wpg">
+            <w:drawing>
+              <wp:anchor distT="91440" distB="91440" distL="182880" distR="182880" simplePos="0" relativeHeight="251659264" behindDoc="0" locked="0" layoutInCell="1" allowOverlap="1" wp14:anchorId="21AE2715" wp14:editId="25C21E60">
+                <wp:simplePos x="0" y="0"/>
+                <wp:positionH relativeFrom="margin">
+                  <wp:posOffset>118235</wp:posOffset>
+                </wp:positionH>
+                <wp:positionV relativeFrom="margin">
+                  <wp:posOffset>2718435</wp:posOffset>
+                </wp:positionV>
+                <wp:extent cx="6067425" cy="1504950"/>
+                <wp:effectExtent l="0" t="0" r="9525" b="0"/>
+                <wp:wrapSquare wrapText="bothSides"/>
+                <wp:docPr id="77" name="Group 77"/>
+                <wp:cNvGraphicFramePr/>
+                <a:graphic xmlns:a="http://schemas.openxmlformats.org/drawingml/2006/main">
+                  <a:graphicData uri="http://schemas.microsoft.com/office/word/2010/wordprocessingGroup">
+                    <wpg:wgp>
+                      <wpg:cNvGrpSpPr/>
+                      <wpg:grpSpPr>
+                        <a:xfrm>
+                          <a:off x="0" y="0"/>
+                          <a:ext cx="6067425" cy="1504950"/>
+                          <a:chOff x="0" y="0"/>
+                          <a:chExt cx="3798451" cy="2257425"/>
+                        </a:xfrm>
+                      </wpg:grpSpPr>
+                      <wps:wsp>
+                        <wps:cNvPr id="78" name="Rectangle 78"/>
+                        <wps:cNvSpPr/>
+                        <wps:spPr>
+                          <a:xfrm>
+                            <a:off x="0" y="0"/>
+                            <a:ext cx="3797935" cy="2257425"/>
+                          </a:xfrm>
+                          <a:prstGeom prst="rect">
+                            <a:avLst/>
+                          </a:prstGeom>
+                          <a:solidFill>
+                            <a:schemeClr val="bg1"/>
+                          </a:solidFill>
+                          <a:ln>
+                            <a:noFill/>
+                          </a:ln>
+                        </wps:spPr>
+                        <wps:style>
+                          <a:lnRef idx="2">
+                            <a:schemeClr val="accent1">
+                              <a:shade val="50000"/>
+                            </a:schemeClr>
+                          </a:lnRef>
+                          <a:fillRef idx="1">
+                            <a:schemeClr val="accent1"/>
+                          </a:fillRef>
+                          <a:effectRef idx="0">
+                            <a:schemeClr val="accent1"/>
+                          </a:effectRef>
+                          <a:fontRef idx="minor">
+                            <a:schemeClr val="lt1"/>
+                          </a:fontRef>
+                        </wps:style>
+                        <wps:bodyPr rot="0" spcFirstLastPara="0" vertOverflow="overflow" horzOverflow="overflow" vert="horz" wrap="square" lIns="91440" tIns="45720" rIns="91440" bIns="45720" numCol="1" spcCol="0" rtlCol="0" fromWordArt="0" anchor="ctr" anchorCtr="0" forceAA="0" compatLnSpc="1">
+                          <a:prstTxWarp prst="textNoShape">
+                            <a:avLst/>
+                          </a:prstTxWarp>
+                          <a:noAutofit/>
+                        </wps:bodyPr>
+                      </wps:wsp>
+                      <wpg:grpSp>
+                        <wpg:cNvPr id="79" name="Group 3"/>
+                        <wpg:cNvGrpSpPr>
+                          <a:grpSpLocks noChangeAspect="1"/>
+                        </wpg:cNvGrpSpPr>
+                        <wpg:grpSpPr>
+                          <a:xfrm>
+                            <a:off x="2028825" y="304800"/>
+                            <a:ext cx="1769626" cy="1842672"/>
+                            <a:chOff x="-7127" y="0"/>
+                            <a:chExt cx="1332690" cy="1370013"/>
+                          </a:xfrm>
+                        </wpg:grpSpPr>
+                        <wps:wsp>
+                          <wps:cNvPr id="80" name="Freeform 80"/>
+                          <wps:cNvSpPr>
+                            <a:spLocks/>
+                          </wps:cNvSpPr>
+                          <wps:spPr bwMode="auto">
+                            <a:xfrm>
+                              <a:off x="461962" y="0"/>
+                              <a:ext cx="863600" cy="865188"/>
+                            </a:xfrm>
+                            <a:custGeom>
+                              <a:avLst/>
+                              <a:gdLst>
+                                <a:gd name="T0" fmla="*/ 0 w 544"/>
+                                <a:gd name="T1" fmla="*/ 545 h 545"/>
+                                <a:gd name="T2" fmla="*/ 0 w 544"/>
+                                <a:gd name="T3" fmla="*/ 545 h 545"/>
+                                <a:gd name="T4" fmla="*/ 540 w 544"/>
+                                <a:gd name="T5" fmla="*/ 0 h 545"/>
+                                <a:gd name="T6" fmla="*/ 544 w 544"/>
+                                <a:gd name="T7" fmla="*/ 5 h 545"/>
+                                <a:gd name="T8" fmla="*/ 0 w 544"/>
+                                <a:gd name="T9" fmla="*/ 545 h 545"/>
+                              </a:gdLst>
+                              <a:ahLst/>
+                              <a:cxnLst>
+                                <a:cxn ang="0">
+                                  <a:pos x="T0" y="T1"/>
+                                </a:cxn>
+                                <a:cxn ang="0">
+                                  <a:pos x="T2" y="T3"/>
+                                </a:cxn>
+                                <a:cxn ang="0">
+                                  <a:pos x="T4" y="T5"/>
+                                </a:cxn>
+                                <a:cxn ang="0">
+                                  <a:pos x="T6" y="T7"/>
+                                </a:cxn>
+                                <a:cxn ang="0">
+                                  <a:pos x="T8" y="T9"/>
+                                </a:cxn>
+                              </a:cxnLst>
+                              <a:rect l="0" t="0" r="r" b="b"/>
+                              <a:pathLst>
+                                <a:path w="544" h="545">
+                                  <a:moveTo>
+                                    <a:pt x="0" y="545"/>
+                                  </a:moveTo>
+                                  <a:lnTo>
+                                    <a:pt x="0" y="545"/>
+                                  </a:lnTo>
+                                  <a:lnTo>
+                                    <a:pt x="540" y="0"/>
+                                  </a:lnTo>
+                                  <a:lnTo>
+                                    <a:pt x="544" y="5"/>
+                                  </a:lnTo>
+                                  <a:lnTo>
+                                    <a:pt x="0" y="545"/>
+                                  </a:lnTo>
+                                  <a:close/>
+                                </a:path>
+                              </a:pathLst>
+                            </a:custGeom>
+                            <a:solidFill>
+                              <a:schemeClr val="tx2">
+                                <a:lumMod val="60000"/>
+                                <a:lumOff val="40000"/>
+                              </a:schemeClr>
+                            </a:solidFill>
+                            <a:ln>
+                              <a:noFill/>
+                            </a:ln>
+                            <a:extLst/>
+                          </wps:spPr>
+                          <wps:bodyPr vert="horz" wrap="square" lIns="91440" tIns="45720" rIns="91440" bIns="45720" numCol="1" anchor="t" anchorCtr="0" compatLnSpc="1">
+                            <a:prstTxWarp prst="textNoShape">
+                              <a:avLst/>
+                            </a:prstTxWarp>
+                          </wps:bodyPr>
+                        </wps:wsp>
+                        <wps:wsp>
+                          <wps:cNvPr id="81" name="Freeform 81"/>
+                          <wps:cNvSpPr>
+                            <a:spLocks/>
+                          </wps:cNvSpPr>
+                          <wps:spPr bwMode="auto">
+                            <a:xfrm>
+                              <a:off x="241300" y="73025"/>
+                              <a:ext cx="1084263" cy="1077913"/>
+                            </a:xfrm>
+                            <a:custGeom>
+                              <a:avLst/>
+                              <a:gdLst>
+                                <a:gd name="T0" fmla="*/ 0 w 683"/>
+                                <a:gd name="T1" fmla="*/ 679 h 679"/>
+                                <a:gd name="T2" fmla="*/ 0 w 683"/>
+                                <a:gd name="T3" fmla="*/ 679 h 679"/>
+                                <a:gd name="T4" fmla="*/ 679 w 683"/>
+                                <a:gd name="T5" fmla="*/ 0 h 679"/>
+                                <a:gd name="T6" fmla="*/ 683 w 683"/>
+                                <a:gd name="T7" fmla="*/ 0 h 679"/>
+                                <a:gd name="T8" fmla="*/ 0 w 683"/>
+                                <a:gd name="T9" fmla="*/ 679 h 679"/>
+                              </a:gdLst>
+                              <a:ahLst/>
+                              <a:cxnLst>
+                                <a:cxn ang="0">
+                                  <a:pos x="T0" y="T1"/>
+                                </a:cxn>
+                                <a:cxn ang="0">
+                                  <a:pos x="T2" y="T3"/>
+                                </a:cxn>
+                                <a:cxn ang="0">
+                                  <a:pos x="T4" y="T5"/>
+                                </a:cxn>
+                                <a:cxn ang="0">
+                                  <a:pos x="T6" y="T7"/>
+                                </a:cxn>
+                                <a:cxn ang="0">
+                                  <a:pos x="T8" y="T9"/>
+                                </a:cxn>
+                              </a:cxnLst>
+                              <a:rect l="0" t="0" r="r" b="b"/>
+                              <a:pathLst>
+                                <a:path w="683" h="679">
+                                  <a:moveTo>
+                                    <a:pt x="0" y="679"/>
+                                  </a:moveTo>
+                                  <a:lnTo>
+                                    <a:pt x="0" y="679"/>
+                                  </a:lnTo>
+                                  <a:lnTo>
+                                    <a:pt x="679" y="0"/>
+                                  </a:lnTo>
+                                  <a:lnTo>
+                                    <a:pt x="683" y="0"/>
+                                  </a:lnTo>
+                                  <a:lnTo>
+                                    <a:pt x="0" y="679"/>
+                                  </a:lnTo>
+                                  <a:close/>
+                                </a:path>
+                              </a:pathLst>
+                            </a:custGeom>
+                            <a:solidFill>
+                              <a:schemeClr val="tx2">
+                                <a:lumMod val="60000"/>
+                                <a:lumOff val="40000"/>
+                              </a:schemeClr>
+                            </a:solidFill>
+                            <a:ln>
+                              <a:noFill/>
+                            </a:ln>
+                            <a:extLst/>
+                          </wps:spPr>
+                          <wps:bodyPr vert="horz" wrap="square" lIns="91440" tIns="45720" rIns="91440" bIns="45720" numCol="1" anchor="t" anchorCtr="0" compatLnSpc="1">
+                            <a:prstTxWarp prst="textNoShape">
+                              <a:avLst/>
+                            </a:prstTxWarp>
+                          </wps:bodyPr>
+                        </wps:wsp>
+                        <wps:wsp>
+                          <wps:cNvPr id="82" name="Freeform 82"/>
+                          <wps:cNvSpPr>
+                            <a:spLocks/>
+                          </wps:cNvSpPr>
+                          <wps:spPr bwMode="auto">
+                            <a:xfrm>
+                              <a:off x="257175" y="36512"/>
+                              <a:ext cx="1068388" cy="1062038"/>
+                            </a:xfrm>
+                            <a:custGeom>
+                              <a:avLst/>
+                              <a:gdLst>
+                                <a:gd name="T0" fmla="*/ 4 w 673"/>
+                                <a:gd name="T1" fmla="*/ 669 h 669"/>
+                                <a:gd name="T2" fmla="*/ 0 w 673"/>
+                                <a:gd name="T3" fmla="*/ 669 h 669"/>
+                                <a:gd name="T4" fmla="*/ 669 w 673"/>
+                                <a:gd name="T5" fmla="*/ 0 h 669"/>
+                                <a:gd name="T6" fmla="*/ 673 w 673"/>
+                                <a:gd name="T7" fmla="*/ 0 h 669"/>
+                                <a:gd name="T8" fmla="*/ 4 w 673"/>
+                                <a:gd name="T9" fmla="*/ 669 h 669"/>
+                              </a:gdLst>
+                              <a:ahLst/>
+                              <a:cxnLst>
+                                <a:cxn ang="0">
+                                  <a:pos x="T0" y="T1"/>
+                                </a:cxn>
+                                <a:cxn ang="0">
+                                  <a:pos x="T2" y="T3"/>
+                                </a:cxn>
+                                <a:cxn ang="0">
+                                  <a:pos x="T4" y="T5"/>
+                                </a:cxn>
+                                <a:cxn ang="0">
+                                  <a:pos x="T6" y="T7"/>
+                                </a:cxn>
+                                <a:cxn ang="0">
+                                  <a:pos x="T8" y="T9"/>
+                                </a:cxn>
+                              </a:cxnLst>
+                              <a:rect l="0" t="0" r="r" b="b"/>
+                              <a:pathLst>
+                                <a:path w="673" h="669">
+                                  <a:moveTo>
+                                    <a:pt x="4" y="669"/>
+                                  </a:moveTo>
+                                  <a:lnTo>
+                                    <a:pt x="0" y="669"/>
+                                  </a:lnTo>
+                                  <a:lnTo>
+                                    <a:pt x="669" y="0"/>
+                                  </a:lnTo>
+                                  <a:lnTo>
+                                    <a:pt x="673" y="0"/>
+                                  </a:lnTo>
+                                  <a:lnTo>
+                                    <a:pt x="4" y="669"/>
+                                  </a:lnTo>
+                                  <a:close/>
+                                </a:path>
+                              </a:pathLst>
+                            </a:custGeom>
+                            <a:solidFill>
+                              <a:schemeClr val="tx2">
+                                <a:lumMod val="60000"/>
+                                <a:lumOff val="40000"/>
+                              </a:schemeClr>
+                            </a:solidFill>
+                            <a:ln>
+                              <a:noFill/>
+                            </a:ln>
+                            <a:extLst/>
+                          </wps:spPr>
+                          <wps:bodyPr vert="horz" wrap="square" lIns="91440" tIns="45720" rIns="91440" bIns="45720" numCol="1" anchor="t" anchorCtr="0" compatLnSpc="1">
+                            <a:prstTxWarp prst="textNoShape">
+                              <a:avLst/>
+                            </a:prstTxWarp>
+                          </wps:bodyPr>
+                        </wps:wsp>
+                        <wps:wsp>
+                          <wps:cNvPr id="83" name="Freeform 83"/>
+                          <wps:cNvSpPr>
+                            <a:spLocks/>
+                          </wps:cNvSpPr>
+                          <wps:spPr bwMode="auto">
+                            <a:xfrm>
+                              <a:off x="373062" y="153987"/>
+                              <a:ext cx="952500" cy="952500"/>
+                            </a:xfrm>
+                            <a:custGeom>
+                              <a:avLst/>
+                              <a:gdLst>
+                                <a:gd name="T0" fmla="*/ 5 w 600"/>
+                                <a:gd name="T1" fmla="*/ 600 h 600"/>
+                                <a:gd name="T2" fmla="*/ 0 w 600"/>
+                                <a:gd name="T3" fmla="*/ 595 h 600"/>
+                                <a:gd name="T4" fmla="*/ 596 w 600"/>
+                                <a:gd name="T5" fmla="*/ 0 h 600"/>
+                                <a:gd name="T6" fmla="*/ 600 w 600"/>
+                                <a:gd name="T7" fmla="*/ 5 h 600"/>
+                                <a:gd name="T8" fmla="*/ 5 w 600"/>
+                                <a:gd name="T9" fmla="*/ 600 h 600"/>
+                              </a:gdLst>
+                              <a:ahLst/>
+                              <a:cxnLst>
+                                <a:cxn ang="0">
+                                  <a:pos x="T0" y="T1"/>
+                                </a:cxn>
+                                <a:cxn ang="0">
+                                  <a:pos x="T2" y="T3"/>
+                                </a:cxn>
+                                <a:cxn ang="0">
+                                  <a:pos x="T4" y="T5"/>
+                                </a:cxn>
+                                <a:cxn ang="0">
+                                  <a:pos x="T6" y="T7"/>
+                                </a:cxn>
+                                <a:cxn ang="0">
+                                  <a:pos x="T8" y="T9"/>
+                                </a:cxn>
+                              </a:cxnLst>
+                              <a:rect l="0" t="0" r="r" b="b"/>
+                              <a:pathLst>
+                                <a:path w="600" h="600">
+                                  <a:moveTo>
+                                    <a:pt x="5" y="600"/>
+                                  </a:moveTo>
+                                  <a:lnTo>
+                                    <a:pt x="0" y="595"/>
+                                  </a:lnTo>
+                                  <a:lnTo>
+                                    <a:pt x="596" y="0"/>
+                                  </a:lnTo>
+                                  <a:lnTo>
+                                    <a:pt x="600" y="5"/>
+                                  </a:lnTo>
+                                  <a:lnTo>
+                                    <a:pt x="5" y="600"/>
+                                  </a:lnTo>
+                                  <a:close/>
+                                </a:path>
+                              </a:pathLst>
+                            </a:custGeom>
+                            <a:solidFill>
+                              <a:schemeClr val="tx2">
+                                <a:lumMod val="60000"/>
+                                <a:lumOff val="40000"/>
+                              </a:schemeClr>
+                            </a:solidFill>
+                            <a:ln>
+                              <a:noFill/>
+                            </a:ln>
+                            <a:extLst/>
+                          </wps:spPr>
+                          <wps:bodyPr vert="horz" wrap="square" lIns="91440" tIns="45720" rIns="91440" bIns="45720" numCol="1" anchor="t" anchorCtr="0" compatLnSpc="1">
+                            <a:prstTxWarp prst="textNoShape">
+                              <a:avLst/>
+                            </a:prstTxWarp>
+                          </wps:bodyPr>
+                        </wps:wsp>
+                        <wps:wsp>
+                          <wps:cNvPr id="84" name="Freeform 84"/>
+                          <wps:cNvSpPr>
+                            <a:spLocks/>
+                          </wps:cNvSpPr>
+                          <wps:spPr bwMode="auto">
+                            <a:xfrm>
+                              <a:off x="-7127" y="50800"/>
+                              <a:ext cx="1325564" cy="1319213"/>
+                            </a:xfrm>
+                            <a:custGeom>
+                              <a:avLst/>
+                              <a:gdLst>
+                                <a:gd name="T0" fmla="*/ 5 w 835"/>
+                                <a:gd name="T1" fmla="*/ 831 h 831"/>
+                                <a:gd name="T2" fmla="*/ 0 w 835"/>
+                                <a:gd name="T3" fmla="*/ 831 h 831"/>
+                                <a:gd name="T4" fmla="*/ 831 w 835"/>
+                                <a:gd name="T5" fmla="*/ 0 h 831"/>
+                                <a:gd name="T6" fmla="*/ 835 w 835"/>
+                                <a:gd name="T7" fmla="*/ 0 h 831"/>
+                                <a:gd name="T8" fmla="*/ 5 w 835"/>
+                                <a:gd name="T9" fmla="*/ 831 h 831"/>
+                              </a:gdLst>
+                              <a:ahLst/>
+                              <a:cxnLst>
+                                <a:cxn ang="0">
+                                  <a:pos x="T0" y="T1"/>
+                                </a:cxn>
+                                <a:cxn ang="0">
+                                  <a:pos x="T2" y="T3"/>
+                                </a:cxn>
+                                <a:cxn ang="0">
+                                  <a:pos x="T4" y="T5"/>
+                                </a:cxn>
+                                <a:cxn ang="0">
+                                  <a:pos x="T6" y="T7"/>
+                                </a:cxn>
+                                <a:cxn ang="0">
+                                  <a:pos x="T8" y="T9"/>
+                                </a:cxn>
+                              </a:cxnLst>
+                              <a:rect l="0" t="0" r="r" b="b"/>
+                              <a:pathLst>
+                                <a:path w="835" h="831">
+                                  <a:moveTo>
+                                    <a:pt x="5" y="831"/>
+                                  </a:moveTo>
+                                  <a:lnTo>
+                                    <a:pt x="0" y="831"/>
+                                  </a:lnTo>
+                                  <a:lnTo>
+                                    <a:pt x="831" y="0"/>
+                                  </a:lnTo>
+                                  <a:lnTo>
+                                    <a:pt x="835" y="0"/>
+                                  </a:lnTo>
+                                  <a:lnTo>
+                                    <a:pt x="5" y="831"/>
+                                  </a:lnTo>
+                                  <a:close/>
+                                </a:path>
+                              </a:pathLst>
+                            </a:custGeom>
+                            <a:solidFill>
+                              <a:schemeClr val="tx2">
+                                <a:lumMod val="60000"/>
+                                <a:lumOff val="40000"/>
+                              </a:schemeClr>
+                            </a:solidFill>
+                            <a:ln>
+                              <a:noFill/>
+                            </a:ln>
+                            <a:extLst/>
+                          </wps:spPr>
+                          <wps:bodyPr vert="horz" wrap="square" lIns="91440" tIns="45720" rIns="91440" bIns="45720" numCol="1" anchor="t" anchorCtr="0" compatLnSpc="1">
+                            <a:prstTxWarp prst="textNoShape">
+                              <a:avLst/>
+                            </a:prstTxWarp>
+                          </wps:bodyPr>
+                        </wps:wsp>
+                      </wpg:grpSp>
+                      <wps:wsp>
+                        <wps:cNvPr id="85" name="Text Box 85"/>
+                        <wps:cNvSpPr txBox="1"/>
+                        <wps:spPr>
+                          <a:xfrm>
+                            <a:off x="17889" y="147597"/>
+                            <a:ext cx="3488373" cy="2066514"/>
+                          </a:xfrm>
+                          <a:prstGeom prst="rect">
+                            <a:avLst/>
+                          </a:prstGeom>
+                          <a:noFill/>
+                          <a:ln w="6350">
+                            <a:noFill/>
+                          </a:ln>
+                          <a:effectLst/>
+                        </wps:spPr>
+                        <wps:style>
+                          <a:lnRef idx="0">
+                            <a:schemeClr val="accent1"/>
+                          </a:lnRef>
+                          <a:fillRef idx="0">
+                            <a:schemeClr val="accent1"/>
+                          </a:fillRef>
+                          <a:effectRef idx="0">
+                            <a:schemeClr val="accent1"/>
+                          </a:effectRef>
+                          <a:fontRef idx="minor">
+                            <a:schemeClr val="dk1"/>
+                          </a:fontRef>
+                        </wps:style>
+                        <wps:txbx>
+                          <w:txbxContent>
+                            <w:p>
+                              <w:pPr>
+                                <w:rPr>
+                                  <w:caps/>
+                                  <w:color w:val="8496B0" w:themeColor="text2" w:themeTint="99"/>
+                                  <w:sz w:val="28"/>
+                                  <w:szCs w:val="28"/>
+                                </w:rPr>
+                              </w:pPr>
+                              <w:r>
+                                <w:rPr>
+                                  <w:rFonts w:ascii="Arial" w:hAnsi="Arial" w:cs="Arial"/>
+                                  <w:color w:val="252525"/>
+                                  <w:sz w:val="21"/>
+                                  <w:szCs w:val="21"/>
+                                  <w:shd w:val="clear" w:color="auto" w:fill="FFFFFF"/>
+                                </w:rPr>
+                                <w:t>A</w:t>
+                              </w:r>
+                              <w:r>
+                                <w:rPr>
+                                  <w:rStyle w:val="apple-converted-space"/>
+                                  <w:rFonts w:ascii="Arial" w:hAnsi="Arial" w:cs="Arial"/>
+                                  <w:color w:val="252525"/>
+                                  <w:sz w:val="21"/>
+                                  <w:szCs w:val="21"/>
+                                  <w:shd w:val="clear" w:color="auto" w:fill="FFFFFF"/>
+                                </w:rPr>
+                                <w:t> </w:t>
+                              </w:r>
+                              <w:r>
+                                <w:rPr>
+                                  <w:rFonts w:ascii="Arial" w:hAnsi="Arial" w:cs="Arial"/>
+                                  <w:b/>
+                                  <w:bCs/>
+                                  <w:color w:val="252525"/>
+                                  <w:sz w:val="21"/>
+                                  <w:szCs w:val="21"/>
+                                  <w:shd w:val="clear" w:color="auto" w:fill="FFFFFF"/>
+                                </w:rPr>
+                                <w:t>thermographic camera</w:t>
+                              </w:r>
+                              <w:r>
+                                <w:rPr>
+                                  <w:rStyle w:val="apple-converted-space"/>
+                                  <w:rFonts w:ascii="Arial" w:hAnsi="Arial" w:cs="Arial"/>
+                                  <w:color w:val="252525"/>
+                                  <w:sz w:val="21"/>
+                                  <w:szCs w:val="21"/>
+                                  <w:shd w:val="clear" w:color="auto" w:fill="FFFFFF"/>
+                                </w:rPr>
+                                <w:t> </w:t>
+                              </w:r>
+                              <w:r>
+                                <w:rPr>
+                                  <w:rFonts w:ascii="Arial" w:hAnsi="Arial" w:cs="Arial"/>
+                                  <w:color w:val="252525"/>
+                                  <w:sz w:val="21"/>
+                                  <w:szCs w:val="21"/>
+                                  <w:shd w:val="clear" w:color="auto" w:fill="FFFFFF"/>
+                                </w:rPr>
+                                <w:t>(also called an</w:t>
+                              </w:r>
+                              <w:r>
+                                <w:rPr>
+                                  <w:rStyle w:val="apple-converted-space"/>
+                                  <w:rFonts w:ascii="Arial" w:hAnsi="Arial" w:cs="Arial"/>
+                                  <w:color w:val="252525"/>
+                                  <w:sz w:val="21"/>
+                                  <w:szCs w:val="21"/>
+                                  <w:shd w:val="clear" w:color="auto" w:fill="FFFFFF"/>
+                                </w:rPr>
+                                <w:t> </w:t>
+                              </w:r>
+                              <w:r>
+                                <w:rPr>
+                                  <w:rFonts w:ascii="Arial" w:hAnsi="Arial" w:cs="Arial"/>
+                                  <w:b/>
+                                  <w:bCs/>
+                                  <w:color w:val="252525"/>
+                                  <w:sz w:val="21"/>
+                                  <w:szCs w:val="21"/>
+                                  <w:shd w:val="clear" w:color="auto" w:fill="FFFFFF"/>
+                                </w:rPr>
+                                <w:t>infrared camera</w:t>
+                              </w:r>
+                              <w:r>
+                                <w:rPr>
+                                  <w:rStyle w:val="apple-converted-space"/>
+                                  <w:rFonts w:ascii="Arial" w:hAnsi="Arial" w:cs="Arial"/>
+                                  <w:color w:val="252525"/>
+                                  <w:sz w:val="21"/>
+                                  <w:szCs w:val="21"/>
+                                  <w:shd w:val="clear" w:color="auto" w:fill="FFFFFF"/>
+                                </w:rPr>
+                                <w:t> </w:t>
+                              </w:r>
+                              <w:r>
+                                <w:rPr>
+                                  <w:rFonts w:ascii="Arial" w:hAnsi="Arial" w:cs="Arial"/>
+                                  <w:color w:val="252525"/>
+                                  <w:sz w:val="21"/>
+                                  <w:szCs w:val="21"/>
+                                  <w:shd w:val="clear" w:color="auto" w:fill="FFFFFF"/>
+                                </w:rPr>
+                                <w:t>or</w:t>
+                              </w:r>
+                              <w:r>
+                                <w:rPr>
+                                  <w:rStyle w:val="apple-converted-space"/>
+                                  <w:rFonts w:ascii="Arial" w:hAnsi="Arial" w:cs="Arial"/>
+                                  <w:color w:val="252525"/>
+                                  <w:sz w:val="21"/>
+                                  <w:szCs w:val="21"/>
+                                  <w:shd w:val="clear" w:color="auto" w:fill="FFFFFF"/>
+                                </w:rPr>
+                                <w:t> </w:t>
+                              </w:r>
+                              <w:r>
+                                <w:rPr>
+                                  <w:rFonts w:ascii="Arial" w:hAnsi="Arial" w:cs="Arial"/>
+                                  <w:b/>
+                                  <w:bCs/>
+                                  <w:color w:val="252525"/>
+                                  <w:sz w:val="21"/>
+                                  <w:szCs w:val="21"/>
+                                  <w:shd w:val="clear" w:color="auto" w:fill="FFFFFF"/>
+                                </w:rPr>
+                                <w:t>thermal imaging camera</w:t>
+                              </w:r>
+                              <w:r>
+                                <w:rPr>
+                                  <w:rFonts w:ascii="Arial" w:hAnsi="Arial" w:cs="Arial"/>
+                                  <w:color w:val="252525"/>
+                                  <w:sz w:val="21"/>
+                                  <w:szCs w:val="21"/>
+                                  <w:shd w:val="clear" w:color="auto" w:fill="FFFFFF"/>
+                                </w:rPr>
+                                <w:t>) is a device that forms an image using</w:t>
+                              </w:r>
+                              <w:r>
+                                <w:rPr>
+                                  <w:rStyle w:val="apple-converted-space"/>
+                                  <w:rFonts w:ascii="Arial" w:hAnsi="Arial" w:cs="Arial"/>
+                                  <w:color w:val="252525"/>
+                                  <w:sz w:val="21"/>
+                                  <w:szCs w:val="21"/>
+                                  <w:shd w:val="clear" w:color="auto" w:fill="FFFFFF"/>
+                                </w:rPr>
+                                <w:t> </w:t>
+                              </w:r>
+                              <w:hyperlink r:id="rId7" w:tooltip="Infrared radiation" w:history="1">
+                                <w:r>
+                                  <w:rPr>
+                                    <w:rStyle w:val="Hyperlink"/>
+                                    <w:rFonts w:ascii="Arial" w:hAnsi="Arial" w:cs="Arial"/>
+                                    <w:color w:val="0B0080"/>
+                                    <w:sz w:val="21"/>
+                                    <w:szCs w:val="21"/>
+                                    <w:shd w:val="clear" w:color="auto" w:fill="FFFFFF"/>
+                                  </w:rPr>
+                                  <w:t>infrared radiation</w:t>
+                                </w:r>
+                              </w:hyperlink>
+                              <w:r>
+                                <w:rPr>
+                                  <w:rFonts w:ascii="Arial" w:hAnsi="Arial" w:cs="Arial"/>
+                                  <w:color w:val="252525"/>
+                                  <w:sz w:val="21"/>
+                                  <w:szCs w:val="21"/>
+                                  <w:shd w:val="clear" w:color="auto" w:fill="FFFFFF"/>
+                                </w:rPr>
+                                <w:t>, similar to a common</w:t>
+                              </w:r>
+                              <w:r>
+                                <w:rPr>
+                                  <w:rStyle w:val="apple-converted-space"/>
+                                  <w:rFonts w:ascii="Arial" w:hAnsi="Arial" w:cs="Arial"/>
+                                  <w:color w:val="252525"/>
+                                  <w:sz w:val="21"/>
+                                  <w:szCs w:val="21"/>
+                                  <w:shd w:val="clear" w:color="auto" w:fill="FFFFFF"/>
+                                </w:rPr>
+                                <w:t> </w:t>
+                              </w:r>
+                              <w:hyperlink r:id="rId8" w:tooltip="Camera" w:history="1">
+                                <w:r>
+                                  <w:rPr>
+                                    <w:rStyle w:val="Hyperlink"/>
+                                    <w:rFonts w:ascii="Arial" w:hAnsi="Arial" w:cs="Arial"/>
+                                    <w:color w:val="0B0080"/>
+                                    <w:sz w:val="21"/>
+                                    <w:szCs w:val="21"/>
+                                    <w:shd w:val="clear" w:color="auto" w:fill="FFFFFF"/>
+                                  </w:rPr>
+                                  <w:t>camera</w:t>
+                                </w:r>
+                              </w:hyperlink>
+                              <w:r>
+                                <w:rPr>
+                                  <w:rStyle w:val="apple-converted-space"/>
+                                  <w:rFonts w:ascii="Arial" w:hAnsi="Arial" w:cs="Arial"/>
+                                  <w:color w:val="252525"/>
+                                  <w:sz w:val="21"/>
+                                  <w:szCs w:val="21"/>
+                                  <w:shd w:val="clear" w:color="auto" w:fill="FFFFFF"/>
+                                </w:rPr>
+                                <w:t> </w:t>
+                              </w:r>
+                              <w:r>
+                                <w:rPr>
+                                  <w:rFonts w:ascii="Arial" w:hAnsi="Arial" w:cs="Arial"/>
+                                  <w:color w:val="252525"/>
+                                  <w:sz w:val="21"/>
+                                  <w:szCs w:val="21"/>
+                                  <w:shd w:val="clear" w:color="auto" w:fill="FFFFFF"/>
+                                </w:rPr>
+                                <w:t>that forms an image using</w:t>
+                              </w:r>
+                              <w:r>
+                                <w:rPr>
+                                  <w:rStyle w:val="apple-converted-space"/>
+                                  <w:rFonts w:ascii="Arial" w:hAnsi="Arial" w:cs="Arial"/>
+                                  <w:color w:val="252525"/>
+                                  <w:sz w:val="21"/>
+                                  <w:szCs w:val="21"/>
+                                  <w:shd w:val="clear" w:color="auto" w:fill="FFFFFF"/>
+                                </w:rPr>
+                                <w:t> </w:t>
+                              </w:r>
+                              <w:hyperlink r:id="rId9" w:tooltip="Optical spectrum" w:history="1">
+                                <w:r>
+                                  <w:rPr>
+                                    <w:rStyle w:val="Hyperlink"/>
+                                    <w:rFonts w:ascii="Arial" w:hAnsi="Arial" w:cs="Arial"/>
+                                    <w:color w:val="0B0080"/>
+                                    <w:sz w:val="21"/>
+                                    <w:szCs w:val="21"/>
+                                    <w:shd w:val="clear" w:color="auto" w:fill="FFFFFF"/>
+                                  </w:rPr>
+                                  <w:t>visible</w:t>
+                                </w:r>
+                              </w:hyperlink>
+                              <w:r>
+                                <w:rPr>
+                                  <w:rStyle w:val="apple-converted-space"/>
+                                  <w:rFonts w:ascii="Arial" w:hAnsi="Arial" w:cs="Arial"/>
+                                  <w:color w:val="252525"/>
+                                  <w:sz w:val="21"/>
+                                  <w:szCs w:val="21"/>
+                                  <w:shd w:val="clear" w:color="auto" w:fill="FFFFFF"/>
+                                </w:rPr>
+                                <w:t> </w:t>
+                              </w:r>
+                              <w:hyperlink r:id="rId10" w:tooltip="Light" w:history="1">
+                                <w:r>
+                                  <w:rPr>
+                                    <w:rStyle w:val="Hyperlink"/>
+                                    <w:rFonts w:ascii="Arial" w:hAnsi="Arial" w:cs="Arial"/>
+                                    <w:color w:val="0B0080"/>
+                                    <w:sz w:val="21"/>
+                                    <w:szCs w:val="21"/>
+                                    <w:shd w:val="clear" w:color="auto" w:fill="FFFFFF"/>
+                                  </w:rPr>
+                                  <w:t>light</w:t>
+                                </w:r>
+                              </w:hyperlink>
+                              <w:r>
+                                <w:rPr>
+                                  <w:rFonts w:ascii="Arial" w:hAnsi="Arial" w:cs="Arial"/>
+                                  <w:color w:val="252525"/>
+                                  <w:sz w:val="21"/>
+                                  <w:szCs w:val="21"/>
+                                  <w:shd w:val="clear" w:color="auto" w:fill="FFFFFF"/>
+                                </w:rPr>
+                                <w:t>. Instead of the 400–700</w:t>
+                              </w:r>
+                              <w:r>
+                                <w:rPr>
+                                  <w:rStyle w:val="apple-converted-space"/>
+                                  <w:rFonts w:ascii="Arial" w:hAnsi="Arial" w:cs="Arial"/>
+                                  <w:color w:val="252525"/>
+                                  <w:sz w:val="21"/>
+                                  <w:szCs w:val="21"/>
+                                  <w:shd w:val="clear" w:color="auto" w:fill="FFFFFF"/>
+                                </w:rPr>
+                                <w:t> </w:t>
+                              </w:r>
+                              <w:hyperlink r:id="rId11" w:tooltip="Nanometre" w:history="1">
+                                <w:r>
+                                  <w:rPr>
+                                    <w:rStyle w:val="Hyperlink"/>
+                                    <w:rFonts w:ascii="Arial" w:hAnsi="Arial" w:cs="Arial"/>
+                                    <w:color w:val="0B0080"/>
+                                    <w:sz w:val="21"/>
+                                    <w:szCs w:val="21"/>
+                                    <w:shd w:val="clear" w:color="auto" w:fill="FFFFFF"/>
+                                  </w:rPr>
+                                  <w:t>nanometre</w:t>
+                                </w:r>
+                              </w:hyperlink>
+                              <w:r>
+                                <w:rPr>
+                                  <w:rStyle w:val="apple-converted-space"/>
+                                  <w:rFonts w:ascii="Arial" w:hAnsi="Arial" w:cs="Arial"/>
+                                  <w:color w:val="252525"/>
+                                  <w:sz w:val="21"/>
+                                  <w:szCs w:val="21"/>
+                                  <w:shd w:val="clear" w:color="auto" w:fill="FFFFFF"/>
+                                </w:rPr>
+                                <w:t> </w:t>
+                              </w:r>
+                              <w:r>
+                                <w:rPr>
+                                  <w:rFonts w:ascii="Arial" w:hAnsi="Arial" w:cs="Arial"/>
+                                  <w:color w:val="252525"/>
+                                  <w:sz w:val="21"/>
+                                  <w:szCs w:val="21"/>
+                                  <w:shd w:val="clear" w:color="auto" w:fill="FFFFFF"/>
+                                </w:rPr>
+                                <w:t>range of the visible light camera, infrared cameras operate in</w:t>
+                              </w:r>
+                              <w:r>
+                                <w:rPr>
+                                  <w:rStyle w:val="apple-converted-space"/>
+                                  <w:rFonts w:ascii="Arial" w:hAnsi="Arial" w:cs="Arial"/>
+                                  <w:color w:val="252525"/>
+                                  <w:sz w:val="21"/>
+                                  <w:szCs w:val="21"/>
+                                  <w:shd w:val="clear" w:color="auto" w:fill="FFFFFF"/>
+                                </w:rPr>
+                                <w:t> </w:t>
+                              </w:r>
+                              <w:hyperlink r:id="rId12" w:tooltip="Wavelength" w:history="1">
+                                <w:r>
+                                  <w:rPr>
+                                    <w:rStyle w:val="Hyperlink"/>
+                                    <w:rFonts w:ascii="Arial" w:hAnsi="Arial" w:cs="Arial"/>
+                                    <w:color w:val="0B0080"/>
+                                    <w:sz w:val="21"/>
+                                    <w:szCs w:val="21"/>
+                                    <w:shd w:val="clear" w:color="auto" w:fill="FFFFFF"/>
+                                  </w:rPr>
+                                  <w:t>wavelengths</w:t>
+                                </w:r>
+                              </w:hyperlink>
+                              <w:r>
+                                <w:rPr>
+                                  <w:rStyle w:val="apple-converted-space"/>
+                                  <w:rFonts w:ascii="Arial" w:hAnsi="Arial" w:cs="Arial"/>
+                                  <w:color w:val="252525"/>
+                                  <w:sz w:val="21"/>
+                                  <w:szCs w:val="21"/>
+                                  <w:shd w:val="clear" w:color="auto" w:fill="FFFFFF"/>
+                                </w:rPr>
+                                <w:t> </w:t>
+                              </w:r>
+                              <w:r>
+                                <w:rPr>
+                                  <w:rFonts w:ascii="Arial" w:hAnsi="Arial" w:cs="Arial"/>
+                                  <w:color w:val="252525"/>
+                                  <w:sz w:val="21"/>
+                                  <w:szCs w:val="21"/>
+                                  <w:shd w:val="clear" w:color="auto" w:fill="FFFFFF"/>
+                                </w:rPr>
+                                <w:t>as long as 14,000 nm (14 µm). Their use is called</w:t>
+                              </w:r>
+                              <w:r>
+                                <w:rPr>
+                                  <w:rStyle w:val="apple-converted-space"/>
+                                  <w:rFonts w:ascii="Arial" w:hAnsi="Arial" w:cs="Arial"/>
+                                  <w:color w:val="252525"/>
+                                  <w:sz w:val="21"/>
+                                  <w:szCs w:val="21"/>
+                                  <w:shd w:val="clear" w:color="auto" w:fill="FFFFFF"/>
+                                </w:rPr>
+                                <w:t> </w:t>
+                              </w:r>
+                              <w:hyperlink r:id="rId13" w:tooltip="Thermography" w:history="1">
+                                <w:r>
+                                  <w:rPr>
+                                    <w:rStyle w:val="Hyperlink"/>
+                                    <w:rFonts w:ascii="Arial" w:hAnsi="Arial" w:cs="Arial"/>
+                                    <w:color w:val="0B0080"/>
+                                    <w:sz w:val="21"/>
+                                    <w:szCs w:val="21"/>
+                                    <w:shd w:val="clear" w:color="auto" w:fill="FFFFFF"/>
+                                  </w:rPr>
+                                  <w:t>thermography</w:t>
+                                </w:r>
+                              </w:hyperlink>
+                              <w:r>
+                                <w:rPr>
+                                  <w:rFonts w:ascii="Arial" w:hAnsi="Arial" w:cs="Arial"/>
+                                  <w:color w:val="252525"/>
+                                  <w:sz w:val="21"/>
+                                  <w:szCs w:val="21"/>
+                                  <w:shd w:val="clear" w:color="auto" w:fill="FFFFFF"/>
+                                </w:rPr>
+                                <w:t>.</w:t>
+                              </w:r>
+                            </w:p>
+                            <w:p>
+                              <w:pPr>
+                                <w:spacing w:after="0" w:line="240" w:lineRule="auto"/>
+                                <w:ind w:left="360"/>
+                                <w:rPr>
+                                  <w:color w:val="5B9BD5" w:themeColor="accent1"/>
+                                  <w:sz w:val="18"/>
+                                  <w:szCs w:val="18"/>
+                                </w:rPr>
+                              </w:pPr>
+                              <w:r>
+                                <w:rPr>
+                                  <w:b/>
+                                  <w:bCs/>
+                                  <w:color w:val="5B9BD5" w:themeColor="accent1"/>
+                                  <w:sz w:val="18"/>
+                                  <w:szCs w:val="18"/>
+                                </w:rPr>
+                                <w:t>Wikipedia</w:t>
+                              </w:r>
+                              <w:r>
+                                <w:rPr>
+                                  <w:color w:val="5B9BD5" w:themeColor="accent1"/>
+                                  <w:sz w:val="18"/>
+                                  <w:szCs w:val="18"/>
+                                </w:rPr>
+                                <w:t xml:space="preserve">, </w:t>
+                              </w:r>
+                              <w:r>
+                                <w:rPr>
+                                  <w:color w:val="5B9BD5" w:themeColor="accent1"/>
+                                  <w:sz w:val="18"/>
+                                  <w:szCs w:val="18"/>
+                                </w:rPr>
+                                <w:t>https://en.wikipedia.org/wiki/Thermographic_camera</w:t>
+                              </w:r>
+                            </w:p>
+                          </w:txbxContent>
+                        </wps:txbx>
+                        <wps:bodyPr rot="0" spcFirstLastPara="0" vertOverflow="overflow" horzOverflow="overflow" vert="horz" wrap="square" lIns="0" tIns="0" rIns="0" bIns="0" numCol="1" spcCol="0" rtlCol="0" fromWordArt="0" anchor="t" anchorCtr="0" forceAA="0" compatLnSpc="1">
+                          <a:prstTxWarp prst="textNoShape">
+                            <a:avLst/>
+                          </a:prstTxWarp>
+                          <a:noAutofit/>
+                        </wps:bodyPr>
+                      </wps:wsp>
+                    </wpg:wgp>
+                  </a:graphicData>
+                </a:graphic>
+                <wp14:sizeRelH relativeFrom="margin">
+                  <wp14:pctWidth>0</wp14:pctWidth>
+                </wp14:sizeRelH>
+                <wp14:sizeRelV relativeFrom="margin">
+                  <wp14:pctHeight>0</wp14:pctHeight>
+                </wp14:sizeRelV>
+              </wp:anchor>
+            </w:drawing>
+          </mc:Choice>
+          <mc:Fallback>
+            <w:pict>
+              <v:group w14:anchorId="21AE2715" id="Group 77" o:spid="_x0000_s1026" style="position:absolute;margin-left:9.3pt;margin-top:214.05pt;width:477.75pt;height:118.5pt;z-index:251659264;mso-wrap-distance-left:14.4pt;mso-wrap-distance-top:7.2pt;mso-wrap-distance-right:14.4pt;mso-wrap-distance-bottom:7.2pt;mso-position-horizontal-relative:margin;mso-position-vertical-relative:margin;mso-width-relative:margin;mso-height-relative:margin" coordsize="37984,22574" o:gfxdata="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">
+                <v:rect id="Rectangle 78" o:spid="_x0000_s1027" style="position:absolute;width:37979;height:22574;visibility:visible;mso-wrap-style:square;v-text-anchor:middle" o:gfxdata="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" fillcolor="white [3212]" stroked="f" strokeweight="1pt"/>
+                <v:group id="Group 3" o:spid="_x0000_s1028" style="position:absolute;left:20288;top:3048;width:17696;height:18426" coordorigin="-71" coordsize="13326,13700" o:gfxdata="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">
+                  <o:lock v:ext="edit" aspectratio="t"/>
+                  <v:shape id="Freeform 80" o:spid="_x0000_s1029" style="position:absolute;left:4619;width:8636;height:8651;visibility:visible;mso-wrap-style:square;v-text-anchor:top" coordsize="544,545" o:gfxdata="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" path="m,545r,l540,r4,5l,545xe" fillcolor="#8496b0 [1951]" stroked="f">
+                    <v:path arrowok="t" o:connecttype="custom" o:connectlocs="0,865188;0,865188;857250,0;863600,7938;0,865188" o:connectangles="0,0,0,0,0"/>
+                  </v:shape>
+                  <v:shape id="Freeform 81" o:spid="_x0000_s1030" style="position:absolute;left:2413;top:730;width:10842;height:10779;visibility:visible;mso-wrap-style:square;v-text-anchor:top" coordsize="683,679" o:gfxdata="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" path="m,679r,l679,r4,l,679xe" fillcolor="#8496b0 [1951]" stroked="f">
+                    <v:path arrowok="t" o:connecttype="custom" o:connectlocs="0,1077913;0,1077913;1077913,0;1084263,0;0,1077913" o:connectangles="0,0,0,0,0"/>
+                  </v:shape>
+                  <v:shape id="Freeform 82" o:spid="_x0000_s1031" style="position:absolute;left:2571;top:365;width:10684;height:10620;visibility:visible;mso-wrap-style:square;v-text-anchor:top" coordsize="673,669" o:gfxdata="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" path="m4,669r-4,l669,r4,l4,669xe" fillcolor="#8496b0 [1951]" stroked="f">
+                    <v:path arrowok="t" o:connecttype="custom" o:connectlocs="6350,1062038;0,1062038;1062038,0;1068388,0;6350,1062038" o:connectangles="0,0,0,0,0"/>
+                  </v:shape>
+                  <v:shape id="Freeform 83" o:spid="_x0000_s1032" style="position:absolute;left:3730;top:1539;width:9525;height:9525;visibility:visible;mso-wrap-style:square;v-text-anchor:top" coordsize="600,600" o:gfxdata="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" path="m5,600l,595,596,r4,5l5,600xe" fillcolor="#8496b0 [1951]" stroked="f">
+                    <v:path arrowok="t" o:connecttype="custom" o:connectlocs="7938,952500;0,944563;946150,0;952500,7938;7938,952500" o:connectangles="0,0,0,0,0"/>
+                  </v:shape>
+                  <v:shape id="Freeform 84" o:spid="_x0000_s1033" style="position:absolute;left:-71;top:508;width:13255;height:13192;visibility:visible;mso-wrap-style:square;v-text-anchor:top" coordsize="835,831" o:gfxdata="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" path="m5,831r-5,l831,r4,l5,831xe" fillcolor="#8496b0 [1951]" stroked="f">
+                    <v:path arrowok="t" o:connecttype="custom" o:connectlocs="7938,1319213;0,1319213;1319214,0;1325564,0;7938,1319213" o:connectangles="0,0,0,0,0"/>
+                  </v:shape>
+                </v:group>
+                <v:shapetype id="_x0000_t202" coordsize="21600,21600" o:spt="202" path="m,l,21600r21600,l21600,xe">
+                  <v:stroke joinstyle="miter"/>
+                  <v:path gradientshapeok="t" o:connecttype="rect"/>
+                </v:shapetype>
+                <v:shape id="Text Box 85" o:spid="_x0000_s1034" type="#_x0000_t202" style="position:absolute;left:178;top:1475;width:34884;height:20666;visibility:visible;mso-wrap-style:square;v-text-anchor:top" o:gfxdata="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" filled="f" stroked="f" strokeweight=".5pt">
+                  <v:textbox inset="0,0,0,0">
+                    <w:txbxContent>
+                      <w:p>
+                        <w:pPr>
+                          <w:rPr>
+                            <w:caps/>
+                            <w:color w:val="8496B0" w:themeColor="text2" w:themeTint="99"/>
+                            <w:sz w:val="28"/>
+                            <w:szCs w:val="28"/>
+                          </w:rPr>
+                        </w:pPr>
+                        <w:r>
+                          <w:rPr>
+                            <w:rFonts w:ascii="Arial" w:hAnsi="Arial" w:cs="Arial"/>
+                            <w:color w:val="252525"/>
+                            <w:sz w:val="21"/>
+                            <w:szCs w:val="21"/>
+                            <w:shd w:val="clear" w:color="auto" w:fill="FFFFFF"/>
+                          </w:rPr>
+                          <w:t>A</w:t>
+                        </w:r>
+                        <w:r>
+                          <w:rPr>
+                            <w:rStyle w:val="apple-converted-space"/>
+                            <w:rFonts w:ascii="Arial" w:hAnsi="Arial" w:cs="Arial"/>
+                            <w:color w:val="252525"/>
+                            <w:sz w:val="21"/>
+                            <w:szCs w:val="21"/>
+                            <w:shd w:val="clear" w:color="auto" w:fill="FFFFFF"/>
+                          </w:rPr>
+                          <w:t> </w:t>
+                        </w:r>
+                        <w:r>
+                          <w:rPr>
+                            <w:rFonts w:ascii="Arial" w:hAnsi="Arial" w:cs="Arial"/>
+                            <w:b/>
+                            <w:bCs/>
+                            <w:color w:val="252525"/>
+                            <w:sz w:val="21"/>
+                            <w:szCs w:val="21"/>
+                            <w:shd w:val="clear" w:color="auto" w:fill="FFFFFF"/>
+                          </w:rPr>
+                          <w:t>thermographic camera</w:t>
+                        </w:r>
+                        <w:r>
+                          <w:rPr>
+                            <w:rStyle w:val="apple-converted-space"/>
+                            <w:rFonts w:ascii="Arial" w:hAnsi="Arial" w:cs="Arial"/>
+                            <w:color w:val="252525"/>
+                            <w:sz w:val="21"/>
+                            <w:szCs w:val="21"/>
+                            <w:shd w:val="clear" w:color="auto" w:fill="FFFFFF"/>
+                          </w:rPr>
+                          <w:t> </w:t>
+                        </w:r>
+                        <w:r>
+                          <w:rPr>
+                            <w:rFonts w:ascii="Arial" w:hAnsi="Arial" w:cs="Arial"/>
+                            <w:color w:val="252525"/>
+                            <w:sz w:val="21"/>
+                            <w:szCs w:val="21"/>
+                            <w:shd w:val="clear" w:color="auto" w:fill="FFFFFF"/>
+                          </w:rPr>
+                          <w:t>(also called an</w:t>
+                        </w:r>
+                        <w:r>
+                          <w:rPr>
+                            <w:rStyle w:val="apple-converted-space"/>
+                            <w:rFonts w:ascii="Arial" w:hAnsi="Arial" w:cs="Arial"/>
+                            <w:color w:val="252525"/>
+                            <w:sz w:val="21"/>
+                            <w:szCs w:val="21"/>
+                            <w:shd w:val="clear" w:color="auto" w:fill="FFFFFF"/>
+                          </w:rPr>
+                          <w:t> </w:t>
+                        </w:r>
+                        <w:r>
+                          <w:rPr>
+                            <w:rFonts w:ascii="Arial" w:hAnsi="Arial" w:cs="Arial"/>
+                            <w:b/>
+                            <w:bCs/>
+                            <w:color w:val="252525"/>
+                            <w:sz w:val="21"/>
+                            <w:szCs w:val="21"/>
+                            <w:shd w:val="clear" w:color="auto" w:fill="FFFFFF"/>
+                          </w:rPr>
+                          <w:t>infrared camera</w:t>
+                        </w:r>
+                        <w:r>
+                          <w:rPr>
+                            <w:rStyle w:val="apple-converted-space"/>
+                            <w:rFonts w:ascii="Arial" w:hAnsi="Arial" w:cs="Arial"/>
+                            <w:color w:val="252525"/>
+                            <w:sz w:val="21"/>
+                            <w:szCs w:val="21"/>
+                            <w:shd w:val="clear" w:color="auto" w:fill="FFFFFF"/>
+                          </w:rPr>
+                          <w:t> </w:t>
+                        </w:r>
+                        <w:r>
+                          <w:rPr>
+                            <w:rFonts w:ascii="Arial" w:hAnsi="Arial" w:cs="Arial"/>
+                            <w:color w:val="252525"/>
+                            <w:sz w:val="21"/>
+                            <w:szCs w:val="21"/>
+                            <w:shd w:val="clear" w:color="auto" w:fill="FFFFFF"/>
+                          </w:rPr>
+                          <w:t>or</w:t>
+                        </w:r>
+                        <w:r>
+                          <w:rPr>
+                            <w:rStyle w:val="apple-converted-space"/>
+                            <w:rFonts w:ascii="Arial" w:hAnsi="Arial" w:cs="Arial"/>
+                            <w:color w:val="252525"/>
+                            <w:sz w:val="21"/>
+                            <w:szCs w:val="21"/>
+                            <w:shd w:val="clear" w:color="auto" w:fill="FFFFFF"/>
+                          </w:rPr>
+                          <w:t> </w:t>
+                        </w:r>
+                        <w:r>
+                          <w:rPr>
+                            <w:rFonts w:ascii="Arial" w:hAnsi="Arial" w:cs="Arial"/>
+                            <w:b/>
+                            <w:bCs/>
+                            <w:color w:val="252525"/>
+                            <w:sz w:val="21"/>
+                            <w:szCs w:val="21"/>
+                            <w:shd w:val="clear" w:color="auto" w:fill="FFFFFF"/>
+                          </w:rPr>
+                          <w:t>thermal imaging camera</w:t>
+                        </w:r>
+                        <w:r>
+                          <w:rPr>
+                            <w:rFonts w:ascii="Arial" w:hAnsi="Arial" w:cs="Arial"/>
+                            <w:color w:val="252525"/>
+                            <w:sz w:val="21"/>
+                            <w:szCs w:val="21"/>
+                            <w:shd w:val="clear" w:color="auto" w:fill="FFFFFF"/>
+                          </w:rPr>
+                          <w:t>) is a device that forms an image using</w:t>
+                        </w:r>
+                        <w:r>
+                          <w:rPr>
+                            <w:rStyle w:val="apple-converted-space"/>
+                            <w:rFonts w:ascii="Arial" w:hAnsi="Arial" w:cs="Arial"/>
+                            <w:color w:val="252525"/>
+                            <w:sz w:val="21"/>
+                            <w:szCs w:val="21"/>
+                            <w:shd w:val="clear" w:color="auto" w:fill="FFFFFF"/>
+                          </w:rPr>
+                          <w:t> </w:t>
+                        </w:r>
+                        <w:hyperlink r:id="rId14" w:tooltip="Infrared radiation" w:history="1">
+                          <w:r>
+                            <w:rPr>
+                              <w:rStyle w:val="Hyperlink"/>
+                              <w:rFonts w:ascii="Arial" w:hAnsi="Arial" w:cs="Arial"/>
+                              <w:color w:val="0B0080"/>
+                              <w:sz w:val="21"/>
+                              <w:szCs w:val="21"/>
+                              <w:shd w:val="clear" w:color="auto" w:fill="FFFFFF"/>
+                            </w:rPr>
+                            <w:t>infrared radiation</w:t>
+                          </w:r>
+                        </w:hyperlink>
+                        <w:r>
+                          <w:rPr>
+                            <w:rFonts w:ascii="Arial" w:hAnsi="Arial" w:cs="Arial"/>
+                            <w:color w:val="252525"/>
+                            <w:sz w:val="21"/>
+                            <w:szCs w:val="21"/>
+                            <w:shd w:val="clear" w:color="auto" w:fill="FFFFFF"/>
+                          </w:rPr>
+                          <w:t>, similar to a common</w:t>
+                        </w:r>
+                        <w:r>
+                          <w:rPr>
+                            <w:rStyle w:val="apple-converted-space"/>
+                            <w:rFonts w:ascii="Arial" w:hAnsi="Arial" w:cs="Arial"/>
+                            <w:color w:val="252525"/>
+                            <w:sz w:val="21"/>
+                            <w:szCs w:val="21"/>
+                            <w:shd w:val="clear" w:color="auto" w:fill="FFFFFF"/>
+                          </w:rPr>
+                          <w:t> </w:t>
+                        </w:r>
+                        <w:hyperlink r:id="rId15" w:tooltip="Camera" w:history="1">
+                          <w:r>
+                            <w:rPr>
+                              <w:rStyle w:val="Hyperlink"/>
+                              <w:rFonts w:ascii="Arial" w:hAnsi="Arial" w:cs="Arial"/>
+                              <w:color w:val="0B0080"/>
+                              <w:sz w:val="21"/>
+                              <w:szCs w:val="21"/>
+                              <w:shd w:val="clear" w:color="auto" w:fill="FFFFFF"/>
+                            </w:rPr>
+                            <w:t>camera</w:t>
+                          </w:r>
+                        </w:hyperlink>
+                        <w:r>
+                          <w:rPr>
+                            <w:rStyle w:val="apple-converted-space"/>
+                            <w:rFonts w:ascii="Arial" w:hAnsi="Arial" w:cs="Arial"/>
+                            <w:color w:val="252525"/>
+                            <w:sz w:val="21"/>
+                            <w:szCs w:val="21"/>
+                            <w:shd w:val="clear" w:color="auto" w:fill="FFFFFF"/>
+                          </w:rPr>
+                          <w:t> </w:t>
+                        </w:r>
+                        <w:r>
+                          <w:rPr>
+                            <w:rFonts w:ascii="Arial" w:hAnsi="Arial" w:cs="Arial"/>
+                            <w:color w:val="252525"/>
+                            <w:sz w:val="21"/>
+                            <w:szCs w:val="21"/>
+                            <w:shd w:val="clear" w:color="auto" w:fill="FFFFFF"/>
+                          </w:rPr>
+                          <w:t>that forms an image using</w:t>
+                        </w:r>
+                        <w:r>
+                          <w:rPr>
+                            <w:rStyle w:val="apple-converted-space"/>
+                            <w:rFonts w:ascii="Arial" w:hAnsi="Arial" w:cs="Arial"/>
+                            <w:color w:val="252525"/>
+                            <w:sz w:val="21"/>
+                            <w:szCs w:val="21"/>
+                            <w:shd w:val="clear" w:color="auto" w:fill="FFFFFF"/>
+                          </w:rPr>
+                          <w:t> </w:t>
+                        </w:r>
+                        <w:hyperlink r:id="rId16" w:tooltip="Optical spectrum" w:history="1">
+                          <w:r>
+                            <w:rPr>
+                              <w:rStyle w:val="Hyperlink"/>
+                              <w:rFonts w:ascii="Arial" w:hAnsi="Arial" w:cs="Arial"/>
+                              <w:color w:val="0B0080"/>
+                              <w:sz w:val="21"/>
+                              <w:szCs w:val="21"/>
+                              <w:shd w:val="clear" w:color="auto" w:fill="FFFFFF"/>
+                            </w:rPr>
+                            <w:t>visible</w:t>
+                          </w:r>
+                        </w:hyperlink>
+                        <w:r>
+                          <w:rPr>
+                            <w:rStyle w:val="apple-converted-space"/>
+                            <w:rFonts w:ascii="Arial" w:hAnsi="Arial" w:cs="Arial"/>
+                            <w:color w:val="252525"/>
+                            <w:sz w:val="21"/>
+                            <w:szCs w:val="21"/>
+                            <w:shd w:val="clear" w:color="auto" w:fill="FFFFFF"/>
+                          </w:rPr>
+                          <w:t> </w:t>
+                        </w:r>
+                        <w:hyperlink r:id="rId17" w:tooltip="Light" w:history="1">
+                          <w:r>
+                            <w:rPr>
+                              <w:rStyle w:val="Hyperlink"/>
+                              <w:rFonts w:ascii="Arial" w:hAnsi="Arial" w:cs="Arial"/>
+                              <w:color w:val="0B0080"/>
+                              <w:sz w:val="21"/>
+                              <w:szCs w:val="21"/>
+                              <w:shd w:val="clear" w:color="auto" w:fill="FFFFFF"/>
+                            </w:rPr>
+                            <w:t>light</w:t>
+                          </w:r>
+                        </w:hyperlink>
+                        <w:r>
+                          <w:rPr>
+                            <w:rFonts w:ascii="Arial" w:hAnsi="Arial" w:cs="Arial"/>
+                            <w:color w:val="252525"/>
+                            <w:sz w:val="21"/>
+                            <w:szCs w:val="21"/>
+                            <w:shd w:val="clear" w:color="auto" w:fill="FFFFFF"/>
+                          </w:rPr>
+                          <w:t>. Instead of the 400–700</w:t>
+                        </w:r>
+                        <w:r>
+                          <w:rPr>
+                            <w:rStyle w:val="apple-converted-space"/>
+                            <w:rFonts w:ascii="Arial" w:hAnsi="Arial" w:cs="Arial"/>
+                            <w:color w:val="252525"/>
+                            <w:sz w:val="21"/>
+                            <w:szCs w:val="21"/>
+                            <w:shd w:val="clear" w:color="auto" w:fill="FFFFFF"/>
+                          </w:rPr>
+                          <w:t> </w:t>
+                        </w:r>
+                        <w:hyperlink r:id="rId18" w:tooltip="Nanometre" w:history="1">
+                          <w:r>
+                            <w:rPr>
+                              <w:rStyle w:val="Hyperlink"/>
+                              <w:rFonts w:ascii="Arial" w:hAnsi="Arial" w:cs="Arial"/>
+                              <w:color w:val="0B0080"/>
+                              <w:sz w:val="21"/>
+                              <w:szCs w:val="21"/>
+                              <w:shd w:val="clear" w:color="auto" w:fill="FFFFFF"/>
+                            </w:rPr>
+                            <w:t>nanometre</w:t>
+                          </w:r>
+                        </w:hyperlink>
+                        <w:r>
+                          <w:rPr>
+                            <w:rStyle w:val="apple-converted-space"/>
+                            <w:rFonts w:ascii="Arial" w:hAnsi="Arial" w:cs="Arial"/>
+                            <w:color w:val="252525"/>
+                            <w:sz w:val="21"/>
+                            <w:szCs w:val="21"/>
+                            <w:shd w:val="clear" w:color="auto" w:fill="FFFFFF"/>
+                          </w:rPr>
+                          <w:t> </w:t>
+                        </w:r>
+                        <w:r>
+                          <w:rPr>
+                            <w:rFonts w:ascii="Arial" w:hAnsi="Arial" w:cs="Arial"/>
+                            <w:color w:val="252525"/>
+                            <w:sz w:val="21"/>
+                            <w:szCs w:val="21"/>
+                            <w:shd w:val="clear" w:color="auto" w:fill="FFFFFF"/>
+                          </w:rPr>
+                          <w:t>range of the visible light camera, infrared cameras operate in</w:t>
+                        </w:r>
+                        <w:r>
+                          <w:rPr>
+                            <w:rStyle w:val="apple-converted-space"/>
+                            <w:rFonts w:ascii="Arial" w:hAnsi="Arial" w:cs="Arial"/>
+                            <w:color w:val="252525"/>
+                            <w:sz w:val="21"/>
+                            <w:szCs w:val="21"/>
+                            <w:shd w:val="clear" w:color="auto" w:fill="FFFFFF"/>
+                          </w:rPr>
+                          <w:t> </w:t>
+                        </w:r>
+                        <w:hyperlink r:id="rId19" w:tooltip="Wavelength" w:history="1">
+                          <w:r>
+                            <w:rPr>
+                              <w:rStyle w:val="Hyperlink"/>
+                              <w:rFonts w:ascii="Arial" w:hAnsi="Arial" w:cs="Arial"/>
+                              <w:color w:val="0B0080"/>
+                              <w:sz w:val="21"/>
+                              <w:szCs w:val="21"/>
+                              <w:shd w:val="clear" w:color="auto" w:fill="FFFFFF"/>
+                            </w:rPr>
+                            <w:t>wavelengths</w:t>
+                          </w:r>
+                        </w:hyperlink>
+                        <w:r>
+                          <w:rPr>
+                            <w:rStyle w:val="apple-converted-space"/>
+                            <w:rFonts w:ascii="Arial" w:hAnsi="Arial" w:cs="Arial"/>
+                            <w:color w:val="252525"/>
+                            <w:sz w:val="21"/>
+                            <w:szCs w:val="21"/>
+                            <w:shd w:val="clear" w:color="auto" w:fill="FFFFFF"/>
+                          </w:rPr>
+                          <w:t> </w:t>
+                        </w:r>
+                        <w:r>
+                          <w:rPr>
+                            <w:rFonts w:ascii="Arial" w:hAnsi="Arial" w:cs="Arial"/>
+                            <w:color w:val="252525"/>
+                            <w:sz w:val="21"/>
+                            <w:szCs w:val="21"/>
+                            <w:shd w:val="clear" w:color="auto" w:fill="FFFFFF"/>
+                          </w:rPr>
+                          <w:t>as long as 14,000 nm (14 µm). Their use is called</w:t>
+                        </w:r>
+                        <w:r>
+                          <w:rPr>
+                            <w:rStyle w:val="apple-converted-space"/>
+                            <w:rFonts w:ascii="Arial" w:hAnsi="Arial" w:cs="Arial"/>
+                            <w:color w:val="252525"/>
+                            <w:sz w:val="21"/>
+                            <w:szCs w:val="21"/>
+                            <w:shd w:val="clear" w:color="auto" w:fill="FFFFFF"/>
+                          </w:rPr>
+                          <w:t> </w:t>
+                        </w:r>
+                        <w:hyperlink r:id="rId20" w:tooltip="Thermography" w:history="1">
+                          <w:r>
+                            <w:rPr>
+                              <w:rStyle w:val="Hyperlink"/>
+                              <w:rFonts w:ascii="Arial" w:hAnsi="Arial" w:cs="Arial"/>
+                              <w:color w:val="0B0080"/>
+                              <w:sz w:val="21"/>
+                              <w:szCs w:val="21"/>
+                              <w:shd w:val="clear" w:color="auto" w:fill="FFFFFF"/>
+                            </w:rPr>
+                            <w:t>thermography</w:t>
+                          </w:r>
+                        </w:hyperlink>
+                        <w:r>
+                          <w:rPr>
+                            <w:rFonts w:ascii="Arial" w:hAnsi="Arial" w:cs="Arial"/>
+                            <w:color w:val="252525"/>
+                            <w:sz w:val="21"/>
+                            <w:szCs w:val="21"/>
+                            <w:shd w:val="clear" w:color="auto" w:fill="FFFFFF"/>
+                          </w:rPr>
+                          <w:t>.</w:t>
+                        </w:r>
+                      </w:p>
+                      <w:p>
+                        <w:pPr>
+                          <w:spacing w:after="0" w:line="240" w:lineRule="auto"/>
+                          <w:ind w:left="360"/>
+                          <w:rPr>
+                            <w:color w:val="5B9BD5" w:themeColor="accent1"/>
+                            <w:sz w:val="18"/>
+                            <w:szCs w:val="18"/>
+                          </w:rPr>
+                        </w:pPr>
+                        <w:r>
+                          <w:rPr>
+                            <w:b/>
+                            <w:bCs/>
+                            <w:color w:val="5B9BD5" w:themeColor="accent1"/>
+                            <w:sz w:val="18"/>
+                            <w:szCs w:val="18"/>
+                          </w:rPr>
+                          <w:t>Wikipedia</w:t>
+                        </w:r>
+                        <w:r>
+                          <w:rPr>
+                            <w:color w:val="5B9BD5" w:themeColor="accent1"/>
+                            <w:sz w:val="18"/>
+                            <w:szCs w:val="18"/>
+                          </w:rPr>
+                          <w:t xml:space="preserve">, </w:t>
+                        </w:r>
+                        <w:r>
+                          <w:rPr>
+                            <w:color w:val="5B9BD5" w:themeColor="accent1"/>
+                            <w:sz w:val="18"/>
+                            <w:szCs w:val="18"/>
+                          </w:rPr>
+                          <w:t>https://en.wikipedia.org/wiki/Thermographic_camera</w:t>
+                        </w:r>
+                      </w:p>
+                    </w:txbxContent>
+                  </v:textbox>
+                </v:shape>
+                <w10:wrap type="square" anchorx="margin" anchory="margin"/>
+              </v:group>
+            </w:pict>
+          </mc:Fallback>
+        </mc:AlternateContent>
+      </w:r>
+    </w:p>
+    <w:p/>
+    <w:p/>
+    <w:p>
+      <w:r>
+        <w:t xml:space="preserve">According to </w:t>
+      </w:r>
+      <w:r>
+        <w:t>what we learned,</w:t>
+      </w:r>
+      <w:r>
+        <w:t xml:space="preserve"> </w:t>
+      </w:r>
+      <w:r>
+        <w:rPr>
+          <w:b/>
+          <w:bCs/>
+        </w:rPr>
+        <w:t xml:space="preserve">all objects with </w:t>
+      </w:r>
+      <w:r>
+        <w:rPr>
+          <w:b/>
+          <w:bCs/>
+        </w:rPr>
+        <w:t xml:space="preserve">a </w:t>
+      </w:r>
+      <w:r>
+        <w:rPr>
+          <w:b/>
+          <w:bCs/>
+        </w:rPr>
+        <w:t xml:space="preserve">temperature above absolute zero </w:t>
+      </w:r>
+      <w:r>
+        <w:rPr>
+          <w:b/>
+          <w:bCs/>
+        </w:rPr>
+        <w:t>emit thermal radiation</w:t>
+      </w:r>
+      <w:r>
+        <w:t>, and this is the concept we’ve used in our project.</w:t>
+      </w:r>
+    </w:p>
+    <w:p>
+      <w:r>
+        <w:t xml:space="preserve">In our project we were given </w:t>
+      </w:r>
+      <w:r>
+        <w:t>a</w:t>
+      </w:r>
+      <w:r>
+        <w:t xml:space="preserve"> mission to track pedestrians on crossways through image processing. We took advantage of the fact that humans (and little animals…) emit radiation in a certain range that is known, due to a known range of the body temperatures.</w:t>
+      </w:r>
+    </w:p>
+    <w:p>
+      <w:r>
+        <w:t>During our initial experiments, we established that skin temperature range is the relevant range for telling humans from other moving objects, and did a little research, shown in the following page.</w:t>
+      </w:r>
       <w:r>
         <w:br w:type="page"/>
       </w:r>
     </w:p>
-    <w:p/>
     <w:p>
       <w:pPr>
         <w:pStyle w:val="Heading2"/>
       </w:pPr>
       <w:bookmarkStart w:id="3" w:name="_Toc462685359"/>
       <w:r>
+        <w:lastRenderedPageBreak/>
         <w:t>Human Skin Temperature</w:t>
       </w:r>
       <w:bookmarkEnd w:id="3"/>
     </w:p>
+    <w:p/>
+    <w:p>
+      <w:r>
+        <w:t>Human skin temperature varies between about 25 and 36 degrees Celsius.</w:t>
+      </w:r>
+      <w:r>
+        <w:t xml:space="preserve"> Our</w:t>
+      </w:r>
+      <w:r>
+        <w:t xml:space="preserve"> body </w:t>
+      </w:r>
+      <w:r>
+        <w:t xml:space="preserve">core </w:t>
+      </w:r>
+      <w:r>
+        <w:t xml:space="preserve">is, as expected, </w:t>
+      </w:r>
+      <w:r>
+        <w:t xml:space="preserve">hotter, and the normal temperature of our inner organs stands at 37°C. </w:t>
+      </w:r>
+      <w:r>
+        <w:rPr>
+          <w:rStyle w:val="FootnoteReference"/>
+        </w:rPr>
+        <w:footnoteReference w:id="3"/>
+      </w:r>
+    </w:p>
+    <w:p/>
     <w:p>
       <w:pPr>
+        <w:pStyle w:val="Caption"/>
+        <w:keepNext/>
+      </w:pPr>
+      <w:bookmarkStart w:id="4" w:name="_Toc464577991"/>
+      <w:r>
+        <w:t xml:space="preserve">Figure </w:t>
+      </w:r>
+      <w:r>
+        <w:fldChar w:fldCharType="begin"/>
+      </w:r>
+      <w:r>
+        <w:instrText xml:space="preserve"> SEQ Figure \* ARABIC </w:instrText>
+      </w:r>
+      <w:r>
+        <w:fldChar w:fldCharType="separate"/>
+      </w:r>
+      <w:r>
         <w:rPr>
-          <w:rtl/>
+          <w:noProof/>
         </w:rPr>
-      </w:pPr>
-      <w:r>
-        <w:t>Jkj</w:t>
-      </w:r>
-    </w:p>
-    <w:p>
-      <w:r>
-        <w:t xml:space="preserve">Thermal radiation </w:t>
+        <w:t>1</w:t>
+      </w:r>
+      <w:r>
+        <w:fldChar w:fldCharType="end"/>
+      </w:r>
+      <w:r>
+        <w:t xml:space="preserve"> - Skin Temperatures</w:t>
+      </w:r>
+      <w:bookmarkEnd w:id="4"/>
+    </w:p>
+    <w:p>
+      <w:r>
+        <w:rPr>
+          <w:noProof/>
+        </w:rPr>
+        <w:drawing>
+          <wp:inline distT="0" distB="0" distL="0" distR="0" wp14:anchorId="3205ABD7" wp14:editId="18A45837">
+            <wp:extent cx="3600450" cy="4105310"/>
+            <wp:effectExtent l="0" t="0" r="0" b="9525"/>
+            <wp:docPr id="1" name="Picture 1"/>
+            <wp:cNvGraphicFramePr>
+              <a:graphicFrameLocks xmlns:a="http://schemas.openxmlformats.org/drawingml/2006/main" noChangeAspect="1"/>
+            </wp:cNvGraphicFramePr>
+            <a:graphic xmlns:a="http://schemas.openxmlformats.org/drawingml/2006/main">
+              <a:graphicData uri="http://schemas.openxmlformats.org/drawingml/2006/picture">
+                <pic:pic xmlns:pic="http://schemas.openxmlformats.org/drawingml/2006/picture">
+                  <pic:nvPicPr>
+                    <pic:cNvPr id="1" name="skin_tempratures.gif"/>
+                    <pic:cNvPicPr/>
+                  </pic:nvPicPr>
+                  <pic:blipFill>
+                    <a:blip r:embed="rId21">
+                      <a:extLst>
+                        <a:ext uri="{28A0092B-C50C-407E-A947-70E740481C1C}">
+                          <a14:useLocalDpi xmlns:a14="http://schemas.microsoft.com/office/drawing/2010/main" val="0"/>
+                        </a:ext>
+                      </a:extLst>
+                    </a:blip>
+                    <a:stretch>
+                      <a:fillRect/>
+                    </a:stretch>
+                  </pic:blipFill>
+                  <pic:spPr>
+                    <a:xfrm>
+                      <a:off x="0" y="0"/>
+                      <a:ext cx="3602166" cy="4107267"/>
+                    </a:xfrm>
+                    <a:prstGeom prst="rect">
+                      <a:avLst/>
+                    </a:prstGeom>
+                  </pic:spPr>
+                </pic:pic>
+              </a:graphicData>
+            </a:graphic>
+          </wp:inline>
+        </w:drawing>
       </w:r>
     </w:p>
     <w:p/>
@@ -1772,18 +3540,20 @@
       <w:pPr>
         <w:pStyle w:val="Heading2"/>
       </w:pPr>
-      <w:bookmarkStart w:id="4" w:name="_Toc462685360"/>
+      <w:bookmarkStart w:id="5" w:name="_Toc462685360"/>
       <w:r>
         <w:lastRenderedPageBreak/>
         <w:t>Advantages and Disadvantages of a Thermal Camera</w:t>
       </w:r>
-      <w:bookmarkEnd w:id="4"/>
-    </w:p>
-    <w:p>
+      <w:bookmarkEnd w:id="5"/>
+    </w:p>
+    <w:p>
+      <w:bookmarkStart w:id="6" w:name="_GoBack"/>
       <w:r>
         <w:t>Fgfgfgfg</w:t>
       </w:r>
     </w:p>
+    <w:bookmarkEnd w:id="6"/>
     <w:p/>
     <w:p>
       <w:r>
@@ -1794,7 +3564,7 @@
       <w:pPr>
         <w:pStyle w:val="Heading1"/>
       </w:pPr>
-      <w:bookmarkStart w:id="5" w:name="_Toc462685361"/>
+      <w:bookmarkStart w:id="7" w:name="_Toc462685361"/>
       <w:r>
         <w:lastRenderedPageBreak/>
         <w:t xml:space="preserve">Chapter 3: </w:t>
@@ -1802,22 +3572,23 @@
       <w:r>
         <w:t>Experiments</w:t>
       </w:r>
-      <w:bookmarkEnd w:id="5"/>
+      <w:bookmarkEnd w:id="7"/>
     </w:p>
     <w:p>
       <w:r>
         <w:t>Dfdfd</w:t>
       </w:r>
     </w:p>
+    <w:p/>
     <w:p>
       <w:pPr>
         <w:pStyle w:val="Heading2"/>
       </w:pPr>
-      <w:bookmarkStart w:id="6" w:name="_Toc462685362"/>
+      <w:bookmarkStart w:id="8" w:name="_Toc462685362"/>
       <w:r>
         <w:t>"The Cups" Experiment</w:t>
       </w:r>
-      <w:bookmarkEnd w:id="6"/>
+      <w:bookmarkEnd w:id="8"/>
     </w:p>
     <w:p/>
     <w:p>
@@ -1830,11 +3601,11 @@
       <w:pPr>
         <w:pStyle w:val="Heading2"/>
       </w:pPr>
-      <w:bookmarkStart w:id="7" w:name="_Toc462685363"/>
+      <w:bookmarkStart w:id="9" w:name="_Toc462685363"/>
       <w:r>
         <w:t>Night</w:t>
       </w:r>
-      <w:bookmarkEnd w:id="7"/>
+      <w:bookmarkEnd w:id="9"/>
     </w:p>
     <w:p>
       <w:r>
@@ -1847,11 +3618,11 @@
       <w:pPr>
         <w:pStyle w:val="Heading2"/>
       </w:pPr>
-      <w:bookmarkStart w:id="8" w:name="_Toc462685364"/>
+      <w:bookmarkStart w:id="10" w:name="_Toc462685364"/>
       <w:r>
         <w:t>A Hot Day</w:t>
       </w:r>
-      <w:bookmarkEnd w:id="8"/>
+      <w:bookmarkEnd w:id="10"/>
     </w:p>
     <w:p>
       <w:r>
@@ -1863,11 +3634,11 @@
       <w:pPr>
         <w:pStyle w:val="Heading2"/>
       </w:pPr>
-      <w:bookmarkStart w:id="9" w:name="_Toc462685365"/>
+      <w:bookmarkStart w:id="11" w:name="_Toc462685365"/>
       <w:r>
         <w:t>An Especially Cold Day</w:t>
       </w:r>
-      <w:bookmarkEnd w:id="9"/>
+      <w:bookmarkEnd w:id="11"/>
     </w:p>
     <w:p>
       <w:r>
@@ -1885,7 +3656,7 @@
       <w:pPr>
         <w:pStyle w:val="Heading1"/>
       </w:pPr>
-      <w:bookmarkStart w:id="10" w:name="_Toc462685366"/>
+      <w:bookmarkStart w:id="12" w:name="_Toc462685366"/>
       <w:r>
         <w:lastRenderedPageBreak/>
         <w:t xml:space="preserve">Chapter 4: </w:t>
@@ -1893,7 +3664,7 @@
       <w:r>
         <w:t>Image Processing Methods</w:t>
       </w:r>
-      <w:bookmarkEnd w:id="10"/>
+      <w:bookmarkEnd w:id="12"/>
     </w:p>
     <w:p/>
     <w:p>
@@ -1906,11 +3677,11 @@
       <w:pPr>
         <w:pStyle w:val="Heading2"/>
       </w:pPr>
-      <w:bookmarkStart w:id="11" w:name="_Toc462685367"/>
+      <w:bookmarkStart w:id="13" w:name="_Toc462685367"/>
       <w:r>
         <w:t>Reference to Past Projects</w:t>
       </w:r>
-      <w:bookmarkEnd w:id="11"/>
+      <w:bookmarkEnd w:id="13"/>
       <w:r>
         <w:rPr>
           <w:rFonts w:asciiTheme="minorHAnsi" w:eastAsiaTheme="minorHAnsi" w:hAnsiTheme="minorHAnsi" w:cstheme="minorBidi"/>
@@ -1925,7 +3696,7 @@
       <w:pPr>
         <w:pStyle w:val="Heading1"/>
       </w:pPr>
-      <w:bookmarkStart w:id="12" w:name="_Toc462685368"/>
+      <w:bookmarkStart w:id="14" w:name="_Toc462685368"/>
       <w:r>
         <w:lastRenderedPageBreak/>
         <w:t xml:space="preserve">Chapter 5: </w:t>
@@ -1933,17 +3704,17 @@
       <w:r>
         <w:t>Troubleshooting</w:t>
       </w:r>
-      <w:bookmarkEnd w:id="12"/>
+      <w:bookmarkEnd w:id="14"/>
     </w:p>
     <w:p>
       <w:pPr>
         <w:pStyle w:val="Heading2"/>
       </w:pPr>
-      <w:bookmarkStart w:id="13" w:name="_Toc462685369"/>
+      <w:bookmarkStart w:id="15" w:name="_Toc462685369"/>
       <w:r>
         <w:t>Difficulties Extracting Raw Data</w:t>
       </w:r>
-      <w:bookmarkEnd w:id="13"/>
+      <w:bookmarkEnd w:id="15"/>
     </w:p>
     <w:p/>
     <w:p/>
@@ -1956,7 +3727,7 @@
       <w:pPr>
         <w:pStyle w:val="Heading1"/>
       </w:pPr>
-      <w:bookmarkStart w:id="14" w:name="_Toc462685370"/>
+      <w:bookmarkStart w:id="16" w:name="_Toc462685370"/>
       <w:r>
         <w:lastRenderedPageBreak/>
         <w:t xml:space="preserve">Chapter 6: </w:t>
@@ -1964,25 +3735,25 @@
       <w:r>
         <w:t>The Algorithm</w:t>
       </w:r>
-      <w:bookmarkEnd w:id="14"/>
+      <w:bookmarkEnd w:id="16"/>
     </w:p>
     <w:p/>
     <w:p>
       <w:pPr>
         <w:pStyle w:val="Heading2"/>
       </w:pPr>
-      <w:bookmarkStart w:id="15" w:name="_Toc462685371"/>
+      <w:bookmarkStart w:id="17" w:name="_Toc462685371"/>
       <w:r>
         <w:t>Concept</w:t>
       </w:r>
-      <w:bookmarkEnd w:id="15"/>
+      <w:bookmarkEnd w:id="17"/>
     </w:p>
     <w:p/>
     <w:p>
       <w:pPr>
         <w:pStyle w:val="Heading2"/>
       </w:pPr>
-      <w:bookmarkStart w:id="16" w:name="_Toc462685372"/>
+      <w:bookmarkStart w:id="18" w:name="_Toc462685372"/>
       <w:r>
         <w:t>Implementation (MATLAB, J</w:t>
       </w:r>
@@ -1992,7 +3763,7 @@
       <w:r>
         <w:t>)</w:t>
       </w:r>
-      <w:bookmarkEnd w:id="16"/>
+      <w:bookmarkEnd w:id="18"/>
     </w:p>
     <w:p/>
     <w:p>
@@ -2012,7 +3783,7 @@
       <w:pPr>
         <w:pStyle w:val="Heading1"/>
       </w:pPr>
-      <w:bookmarkStart w:id="17" w:name="_Toc462685373"/>
+      <w:bookmarkStart w:id="19" w:name="_Toc462685373"/>
       <w:r>
         <w:lastRenderedPageBreak/>
         <w:t xml:space="preserve">Chapter 7: </w:t>
@@ -2020,7 +3791,7 @@
       <w:r>
         <w:t>The App</w:t>
       </w:r>
-      <w:bookmarkEnd w:id="17"/>
+      <w:bookmarkEnd w:id="19"/>
     </w:p>
     <w:p>
       <w:r>
@@ -2052,7 +3823,7 @@
       <w:pPr>
         <w:pStyle w:val="Heading1"/>
       </w:pPr>
-      <w:bookmarkStart w:id="18" w:name="_Toc462685375"/>
+      <w:bookmarkStart w:id="20" w:name="_Toc462685375"/>
       <w:r>
         <w:lastRenderedPageBreak/>
         <w:t xml:space="preserve">Chapter 9: </w:t>
@@ -2060,17 +3831,11 @@
       <w:r>
         <w:t>Resources</w:t>
       </w:r>
-      <w:bookmarkEnd w:id="18"/>
-    </w:p>
-    <w:p>
-      <w:r>
-        <w:t>Jjj</w:t>
-      </w:r>
-    </w:p>
-    <w:p/>
+      <w:bookmarkEnd w:id="20"/>
+    </w:p>
     <w:sectPr>
-      <w:footerReference w:type="default" r:id="rId7"/>
-      <w:pgSz w:w="12240" w:h="15840"/>
+      <w:footerReference w:type="default" r:id="rId22"/>
+      <w:pgSz w:w="11906" w:h="16838" w:code="9"/>
       <w:pgMar w:top="1440" w:right="1440" w:bottom="1440" w:left="1440" w:header="720" w:footer="720" w:gutter="0"/>
       <w:cols w:space="720"/>
       <w:docGrid w:linePitch="360"/>
@@ -2080,7 +3845,7 @@
 </file>
 
 <file path=word/endnotes.xml><?xml version="1.0" encoding="utf-8"?>
-<w:endnotes xmlns:wpc="http://schemas.microsoft.com/office/word/2010/wordprocessingCanvas" xmlns:mc="http://schemas.openxmlformats.org/markup-compatibility/2006" xmlns:o="urn:schemas-microsoft-com:office:office" xmlns:r="http://schemas.openxmlformats.org/officeDocument/2006/relationships" xmlns:m="http://schemas.openxmlformats.org/officeDocument/2006/math" xmlns:v="urn:schemas-microsoft-com:vml" xmlns:wp14="http://schemas.microsoft.com/office/word/2010/wordprocessingDrawing" xmlns:wp="http://schemas.openxmlformats.org/drawingml/2006/wordprocessingDrawing" xmlns:w10="urn:schemas-microsoft-com:office:word" xmlns:w="http://schemas.openxmlformats.org/wordprocessingml/2006/main" xmlns:w14="http://schemas.microsoft.com/office/word/2010/wordml" xmlns:w15="http://schemas.microsoft.com/office/word/2012/wordml" xmlns:wpg="http://schemas.microsoft.com/office/word/2010/wordprocessingGroup" xmlns:wpi="http://schemas.microsoft.com/office/word/2010/wordprocessingInk" xmlns:wne="http://schemas.microsoft.com/office/word/2006/wordml" xmlns:wps="http://schemas.microsoft.com/office/word/2010/wordprocessingShape" mc:Ignorable="w14 w15 wp14">
+<w:endnotes xmlns:wpc="http://schemas.microsoft.com/office/word/2010/wordprocessingCanvas" xmlns:cx="http://schemas.microsoft.com/office/drawing/2014/chartex" xmlns:cx1="http://schemas.microsoft.com/office/drawing/2015/9/8/chartex" xmlns:cx2="http://schemas.microsoft.com/office/drawing/2015/10/21/chartex" xmlns:mc="http://schemas.openxmlformats.org/markup-compatibility/2006" xmlns:o="urn:schemas-microsoft-com:office:office" xmlns:r="http://schemas.openxmlformats.org/officeDocument/2006/relationships" xmlns:m="http://schemas.openxmlformats.org/officeDocument/2006/math" xmlns:v="urn:schemas-microsoft-com:vml" xmlns:wp14="http://schemas.microsoft.com/office/word/2010/wordprocessingDrawing" xmlns:wp="http://schemas.openxmlformats.org/drawingml/2006/wordprocessingDrawing" xmlns:w10="urn:schemas-microsoft-com:office:word" xmlns:w="http://schemas.openxmlformats.org/wordprocessingml/2006/main" xmlns:w14="http://schemas.microsoft.com/office/word/2010/wordml" xmlns:w15="http://schemas.microsoft.com/office/word/2012/wordml" xmlns:w16se="http://schemas.microsoft.com/office/word/2015/wordml/symex" xmlns:wpg="http://schemas.microsoft.com/office/word/2010/wordprocessingGroup" xmlns:wpi="http://schemas.microsoft.com/office/word/2010/wordprocessingInk" xmlns:wne="http://schemas.microsoft.com/office/word/2006/wordml" xmlns:wps="http://schemas.microsoft.com/office/word/2010/wordprocessingShape" mc:Ignorable="w14 w15 w16se wp14">
   <w:endnote w:type="separator" w:id="-1">
     <w:p>
       <w:pPr>
@@ -2105,7 +3870,7 @@
 </file>
 
 <file path=word/footer1.xml><?xml version="1.0" encoding="utf-8"?>
-<w:ftr xmlns:wpc="http://schemas.microsoft.com/office/word/2010/wordprocessingCanvas" xmlns:mc="http://schemas.openxmlformats.org/markup-compatibility/2006" xmlns:o="urn:schemas-microsoft-com:office:office" xmlns:r="http://schemas.openxmlformats.org/officeDocument/2006/relationships" xmlns:m="http://schemas.openxmlformats.org/officeDocument/2006/math" xmlns:v="urn:schemas-microsoft-com:vml" xmlns:wp14="http://schemas.microsoft.com/office/word/2010/wordprocessingDrawing" xmlns:wp="http://schemas.openxmlformats.org/drawingml/2006/wordprocessingDrawing" xmlns:w10="urn:schemas-microsoft-com:office:word" xmlns:w="http://schemas.openxmlformats.org/wordprocessingml/2006/main" xmlns:w14="http://schemas.microsoft.com/office/word/2010/wordml" xmlns:w15="http://schemas.microsoft.com/office/word/2012/wordml" xmlns:wpg="http://schemas.microsoft.com/office/word/2010/wordprocessingGroup" xmlns:wpi="http://schemas.microsoft.com/office/word/2010/wordprocessingInk" xmlns:wne="http://schemas.microsoft.com/office/word/2006/wordml" xmlns:wps="http://schemas.microsoft.com/office/word/2010/wordprocessingShape" mc:Ignorable="w14 w15 wp14">
+<w:ftr xmlns:wpc="http://schemas.microsoft.com/office/word/2010/wordprocessingCanvas" xmlns:cx="http://schemas.microsoft.com/office/drawing/2014/chartex" xmlns:cx1="http://schemas.microsoft.com/office/drawing/2015/9/8/chartex" xmlns:cx2="http://schemas.microsoft.com/office/drawing/2015/10/21/chartex" xmlns:mc="http://schemas.openxmlformats.org/markup-compatibility/2006" xmlns:o="urn:schemas-microsoft-com:office:office" xmlns:r="http://schemas.openxmlformats.org/officeDocument/2006/relationships" xmlns:m="http://schemas.openxmlformats.org/officeDocument/2006/math" xmlns:v="urn:schemas-microsoft-com:vml" xmlns:wp14="http://schemas.microsoft.com/office/word/2010/wordprocessingDrawing" xmlns:wp="http://schemas.openxmlformats.org/drawingml/2006/wordprocessingDrawing" xmlns:w10="urn:schemas-microsoft-com:office:word" xmlns:w="http://schemas.openxmlformats.org/wordprocessingml/2006/main" xmlns:w14="http://schemas.microsoft.com/office/word/2010/wordml" xmlns:w15="http://schemas.microsoft.com/office/word/2012/wordml" xmlns:w16se="http://schemas.microsoft.com/office/word/2015/wordml/symex" xmlns:wpg="http://schemas.microsoft.com/office/word/2010/wordprocessingGroup" xmlns:wpi="http://schemas.microsoft.com/office/word/2010/wordprocessingInk" xmlns:wne="http://schemas.microsoft.com/office/word/2006/wordml" xmlns:wps="http://schemas.microsoft.com/office/word/2010/wordprocessingShape" mc:Ignorable="w14 w15 w16se wp14">
   <w:sdt>
     <w:sdtPr>
       <w:id w:val="1686792622"/>
@@ -2186,7 +3951,7 @@
                 </wp:inline>
               </w:drawing>
             </mc:Choice>
-            <mc:Fallback xmlns:w16se="http://schemas.microsoft.com/office/word/2015/wordml/symex" xmlns:cx2="http://schemas.microsoft.com/office/drawing/2015/10/21/chartex" xmlns:cx1="http://schemas.microsoft.com/office/drawing/2015/9/8/chartex" xmlns:cx="http://schemas.microsoft.com/office/drawing/2014/chartex">
+            <mc:Fallback>
               <w:pict>
                 <v:shapetype w14:anchorId="45D1FEA6" id="_x0000_t110" coordsize="21600,21600" o:spt="110" path="m10800,l,10800,10800,21600,21600,10800xe">
                   <v:stroke joinstyle="miter"/>
@@ -2219,7 +3984,7 @@
           <w:rPr>
             <w:noProof/>
           </w:rPr>
-          <w:t>4</w:t>
+          <w:t>7</w:t>
         </w:r>
         <w:r>
           <w:rPr>
@@ -2239,7 +4004,7 @@
 </file>
 
 <file path=word/footnotes.xml><?xml version="1.0" encoding="utf-8"?>
-<w:footnotes xmlns:wpc="http://schemas.microsoft.com/office/word/2010/wordprocessingCanvas" xmlns:mc="http://schemas.openxmlformats.org/markup-compatibility/2006" xmlns:o="urn:schemas-microsoft-com:office:office" xmlns:r="http://schemas.openxmlformats.org/officeDocument/2006/relationships" xmlns:m="http://schemas.openxmlformats.org/officeDocument/2006/math" xmlns:v="urn:schemas-microsoft-com:vml" xmlns:wp14="http://schemas.microsoft.com/office/word/2010/wordprocessingDrawing" xmlns:wp="http://schemas.openxmlformats.org/drawingml/2006/wordprocessingDrawing" xmlns:w10="urn:schemas-microsoft-com:office:word" xmlns:w="http://schemas.openxmlformats.org/wordprocessingml/2006/main" xmlns:w14="http://schemas.microsoft.com/office/word/2010/wordml" xmlns:w15="http://schemas.microsoft.com/office/word/2012/wordml" xmlns:wpg="http://schemas.microsoft.com/office/word/2010/wordprocessingGroup" xmlns:wpi="http://schemas.microsoft.com/office/word/2010/wordprocessingInk" xmlns:wne="http://schemas.microsoft.com/office/word/2006/wordml" xmlns:wps="http://schemas.microsoft.com/office/word/2010/wordprocessingShape" mc:Ignorable="w14 w15 wp14">
+<w:footnotes xmlns:wpc="http://schemas.microsoft.com/office/word/2010/wordprocessingCanvas" xmlns:cx="http://schemas.microsoft.com/office/drawing/2014/chartex" xmlns:cx1="http://schemas.microsoft.com/office/drawing/2015/9/8/chartex" xmlns:cx2="http://schemas.microsoft.com/office/drawing/2015/10/21/chartex" xmlns:mc="http://schemas.openxmlformats.org/markup-compatibility/2006" xmlns:o="urn:schemas-microsoft-com:office:office" xmlns:r="http://schemas.openxmlformats.org/officeDocument/2006/relationships" xmlns:m="http://schemas.openxmlformats.org/officeDocument/2006/math" xmlns:v="urn:schemas-microsoft-com:vml" xmlns:wp14="http://schemas.microsoft.com/office/word/2010/wordprocessingDrawing" xmlns:wp="http://schemas.openxmlformats.org/drawingml/2006/wordprocessingDrawing" xmlns:w10="urn:schemas-microsoft-com:office:word" xmlns:w="http://schemas.openxmlformats.org/wordprocessingml/2006/main" xmlns:w14="http://schemas.microsoft.com/office/word/2010/wordml" xmlns:w15="http://schemas.microsoft.com/office/word/2012/wordml" xmlns:w16se="http://schemas.microsoft.com/office/word/2015/wordml/symex" xmlns:wpg="http://schemas.microsoft.com/office/word/2010/wordprocessingGroup" xmlns:wpi="http://schemas.microsoft.com/office/word/2010/wordprocessingInk" xmlns:wne="http://schemas.microsoft.com/office/word/2006/wordml" xmlns:wps="http://schemas.microsoft.com/office/word/2010/wordprocessingShape" mc:Ignorable="w14 w15 w16se wp14">
   <w:footnote w:type="separator" w:id="-1">
     <w:p>
       <w:pPr>
@@ -2257,6 +4022,109 @@
       </w:pPr>
       <w:r>
         <w:continuationSeparator/>
+      </w:r>
+    </w:p>
+  </w:footnote>
+  <w:footnote w:id="1">
+    <w:p>
+      <w:pPr>
+        <w:pStyle w:val="FootnoteText"/>
+      </w:pPr>
+      <w:r>
+        <w:rPr>
+          <w:rStyle w:val="FootnoteReference"/>
+        </w:rPr>
+        <w:footnoteRef/>
+      </w:r>
+      <w:r>
+        <w:t xml:space="preserve"> </w:t>
+      </w:r>
+      <w:r>
+        <w:rPr>
+          <w:b/>
+          <w:bCs/>
+        </w:rPr>
+        <w:t>Wikipedia, Thermal Radiation</w:t>
+      </w:r>
+      <w:r>
+        <w:t xml:space="preserve">. </w:t>
+      </w:r>
+      <w:r>
+        <w:rPr>
+          <w:i/>
+          <w:iCs/>
+        </w:rPr>
+        <w:t>https://en.wikipedia.org/wiki/Thermal_radiation</w:t>
+      </w:r>
+    </w:p>
+  </w:footnote>
+  <w:footnote w:id="2">
+    <w:p>
+      <w:pPr>
+        <w:pStyle w:val="FootnoteText"/>
+      </w:pPr>
+      <w:r>
+        <w:rPr>
+          <w:rStyle w:val="FootnoteReference"/>
+        </w:rPr>
+        <w:footnoteRef/>
+      </w:r>
+      <w:r>
+        <w:t xml:space="preserve"> </w:t>
+      </w:r>
+      <w:r>
+        <w:rPr>
+          <w:b/>
+          <w:bCs/>
+        </w:rPr>
+        <w:t>Wikipedia, Thermographic Camera</w:t>
+      </w:r>
+      <w:r>
+        <w:t xml:space="preserve">. </w:t>
+      </w:r>
+      <w:r>
+        <w:rPr>
+          <w:i/>
+          <w:iCs/>
+        </w:rPr>
+        <w:t>https://en.wikipedia.org/wiki/Thermographic_camera</w:t>
+      </w:r>
+    </w:p>
+  </w:footnote>
+  <w:footnote w:id="3">
+    <w:p>
+      <w:pPr>
+        <w:pStyle w:val="FootnoteText"/>
+        <w:rPr>
+          <w:i/>
+          <w:iCs/>
+        </w:rPr>
+      </w:pPr>
+      <w:r>
+        <w:rPr>
+          <w:rStyle w:val="FootnoteReference"/>
+        </w:rPr>
+        <w:footnoteRef/>
+      </w:r>
+      <w:r>
+        <w:t xml:space="preserve"> </w:t>
+      </w:r>
+      <w:r>
+        <w:rPr>
+          <w:b/>
+          <w:bCs/>
+        </w:rPr>
+        <w:t>Healthy Eating</w:t>
+      </w:r>
+      <w:r>
+        <w:t xml:space="preserve">. </w:t>
+      </w:r>
+      <w:r>
+        <w:rPr>
+          <w:i/>
+          <w:iCs/>
+        </w:rPr>
+        <w:t>http://www.healthyheating.com/Definitions/facts_about_skin.htm#.WAY6Puh96Ul</w:t>
       </w:r>
     </w:p>
   </w:footnote>
@@ -2264,7 +4132,7 @@
 </file>
 
 <file path=word/styles.xml><?xml version="1.0" encoding="utf-8"?>
-<w:styles xmlns:mc="http://schemas.openxmlformats.org/markup-compatibility/2006" xmlns:r="http://schemas.openxmlformats.org/officeDocument/2006/relationships" xmlns:w="http://schemas.openxmlformats.org/wordprocessingml/2006/main" xmlns:w14="http://schemas.microsoft.com/office/word/2010/wordml" xmlns:w15="http://schemas.microsoft.com/office/word/2012/wordml" mc:Ignorable="w14 w15">
+<w:styles xmlns:mc="http://schemas.openxmlformats.org/markup-compatibility/2006" xmlns:r="http://schemas.openxmlformats.org/officeDocument/2006/relationships" xmlns:w="http://schemas.openxmlformats.org/wordprocessingml/2006/main" xmlns:w14="http://schemas.microsoft.com/office/word/2010/wordml" xmlns:w15="http://schemas.microsoft.com/office/word/2012/wordml" xmlns:w16se="http://schemas.microsoft.com/office/word/2015/wordml/symex" mc:Ignorable="w14 w15 w16se">
   <w:docDefaults>
     <w:rPrDefault>
       <w:rPr>
@@ -2280,7 +4148,7 @@
       </w:pPr>
     </w:pPrDefault>
   </w:docDefaults>
-  <w:latentStyles w:defLockedState="0" w:defUIPriority="99" w:defSemiHidden="0" w:defUnhideWhenUsed="0" w:defQFormat="0" w:count="371">
+  <w:latentStyles w:defLockedState="0" w:defUIPriority="99" w:defSemiHidden="0" w:defUnhideWhenUsed="0" w:defQFormat="0" w:count="373">
     <w:lsdException w:name="Normal" w:uiPriority="0" w:qFormat="1"/>
     <w:lsdException w:name="heading 1" w:uiPriority="9" w:qFormat="1"/>
     <w:lsdException w:name="heading 2" w:semiHidden="1" w:uiPriority="9" w:unhideWhenUsed="1" w:qFormat="1"/>
@@ -2386,7 +4254,6 @@
     <w:lsdException w:name="HTML Sample" w:semiHidden="1" w:unhideWhenUsed="1"/>
     <w:lsdException w:name="HTML Typewriter" w:semiHidden="1" w:unhideWhenUsed="1"/>
     <w:lsdException w:name="HTML Variable" w:semiHidden="1" w:unhideWhenUsed="1"/>
-    <w:lsdException w:name="Normal Table" w:semiHidden="1" w:unhideWhenUsed="1"/>
     <w:lsdException w:name="annotation subject" w:semiHidden="1" w:unhideWhenUsed="1"/>
     <w:lsdException w:name="No List" w:semiHidden="1" w:unhideWhenUsed="1"/>
     <w:lsdException w:name="Outline List 1" w:semiHidden="1" w:unhideWhenUsed="1"/>
@@ -2432,11 +4299,9 @@
     <w:lsdException w:name="Table Subtle 1" w:semiHidden="1" w:unhideWhenUsed="1"/>
     <w:lsdException w:name="Table Subtle 2" w:semiHidden="1" w:unhideWhenUsed="1"/>
     <w:lsdException w:name="Table Web 1" w:semiHidden="1" w:unhideWhenUsed="1"/>
-    <w:lsdException w:name="Table Web 2" w:semiHidden="1" w:unhideWhenUsed="1"/>
     <w:lsdException w:name="Table Web 3" w:semiHidden="1" w:unhideWhenUsed="1"/>
     <w:lsdException w:name="Balloon Text" w:semiHidden="1" w:unhideWhenUsed="1"/>
     <w:lsdException w:name="Table Grid" w:uiPriority="39"/>
-    <w:lsdException w:name="Table Theme" w:semiHidden="1" w:unhideWhenUsed="1"/>
     <w:lsdException w:name="Placeholder Text" w:semiHidden="1"/>
     <w:lsdException w:name="No Spacing" w:uiPriority="1" w:qFormat="1"/>
     <w:lsdException w:name="Light Shading" w:uiPriority="60"/>
@@ -2652,6 +4517,8 @@
     <w:lsdException w:name="List Table 5 Dark Accent 6" w:uiPriority="50"/>
     <w:lsdException w:name="List Table 6 Colorful Accent 6" w:uiPriority="51"/>
     <w:lsdException w:name="List Table 7 Colorful Accent 6" w:uiPriority="52"/>
+    <w:lsdException w:name="Mention" w:semiHidden="1" w:unhideWhenUsed="1"/>
+    <w:lsdException w:name="Smart Hyperlink" w:semiHidden="1" w:unhideWhenUsed="1"/>
   </w:latentStyles>
   <w:style w:type="paragraph" w:default="1" w:styleId="Normal">
     <w:name w:val="Normal"/>
@@ -2847,6 +4714,127 @@
       <w:spacing w:after="100"/>
       <w:ind w:left="220"/>
     </w:pPr>
+  </w:style>
+  <w:style w:type="paragraph" w:styleId="FootnoteText">
+    <w:name w:val="footnote text"/>
+    <w:basedOn w:val="Normal"/>
+    <w:link w:val="FootnoteTextChar"/>
+    <w:uiPriority w:val="99"/>
+    <w:semiHidden/>
+    <w:unhideWhenUsed/>
+    <w:rsid w:val="006E0DF2"/>
+    <w:pPr>
+      <w:spacing w:after="0" w:line="240" w:lineRule="auto"/>
+    </w:pPr>
+    <w:rPr>
+      <w:sz w:val="20"/>
+      <w:szCs w:val="20"/>
+    </w:rPr>
+  </w:style>
+  <w:style w:type="character" w:customStyle="1" w:styleId="FootnoteTextChar">
+    <w:name w:val="Footnote Text Char"/>
+    <w:basedOn w:val="DefaultParagraphFont"/>
+    <w:link w:val="FootnoteText"/>
+    <w:uiPriority w:val="99"/>
+    <w:semiHidden/>
+    <w:rsid w:val="006E0DF2"/>
+    <w:rPr>
+      <w:sz w:val="20"/>
+      <w:szCs w:val="20"/>
+    </w:rPr>
+  </w:style>
+  <w:style w:type="character" w:styleId="FootnoteReference">
+    <w:name w:val="footnote reference"/>
+    <w:basedOn w:val="DefaultParagraphFont"/>
+    <w:uiPriority w:val="99"/>
+    <w:semiHidden/>
+    <w:unhideWhenUsed/>
+    <w:rsid w:val="006E0DF2"/>
+    <w:rPr>
+      <w:vertAlign w:val="superscript"/>
+    </w:rPr>
+  </w:style>
+  <w:style w:type="character" w:customStyle="1" w:styleId="apple-converted-space">
+    <w:name w:val="apple-converted-space"/>
+    <w:basedOn w:val="DefaultParagraphFont"/>
+    <w:rsid w:val="006E0DF2"/>
+  </w:style>
+  <w:style w:type="paragraph" w:styleId="EndnoteText">
+    <w:name w:val="endnote text"/>
+    <w:basedOn w:val="Normal"/>
+    <w:link w:val="EndnoteTextChar"/>
+    <w:uiPriority w:val="99"/>
+    <w:semiHidden/>
+    <w:unhideWhenUsed/>
+    <w:rsid w:val="00287A12"/>
+    <w:pPr>
+      <w:spacing w:after="0" w:line="240" w:lineRule="auto"/>
+    </w:pPr>
+    <w:rPr>
+      <w:sz w:val="20"/>
+      <w:szCs w:val="20"/>
+    </w:rPr>
+  </w:style>
+  <w:style w:type="character" w:customStyle="1" w:styleId="EndnoteTextChar">
+    <w:name w:val="Endnote Text Char"/>
+    <w:basedOn w:val="DefaultParagraphFont"/>
+    <w:link w:val="EndnoteText"/>
+    <w:uiPriority w:val="99"/>
+    <w:semiHidden/>
+    <w:rsid w:val="00287A12"/>
+    <w:rPr>
+      <w:sz w:val="20"/>
+      <w:szCs w:val="20"/>
+    </w:rPr>
+  </w:style>
+  <w:style w:type="character" w:styleId="EndnoteReference">
+    <w:name w:val="endnote reference"/>
+    <w:basedOn w:val="DefaultParagraphFont"/>
+    <w:uiPriority w:val="99"/>
+    <w:semiHidden/>
+    <w:unhideWhenUsed/>
+    <w:rsid w:val="00287A12"/>
+    <w:rPr>
+      <w:vertAlign w:val="superscript"/>
+    </w:rPr>
+  </w:style>
+  <w:style w:type="paragraph" w:styleId="TableofFigures">
+    <w:name w:val="table of figures"/>
+    <w:basedOn w:val="Normal"/>
+    <w:next w:val="Normal"/>
+    <w:uiPriority w:val="99"/>
+    <w:unhideWhenUsed/>
+    <w:rsid w:val="001B1CEB"/>
+    <w:pPr>
+      <w:spacing w:after="0"/>
+      <w:ind w:left="440" w:hanging="440"/>
+    </w:pPr>
+    <w:rPr>
+      <w:rFonts w:cstheme="minorHAnsi"/>
+      <w:smallCaps/>
+      <w:sz w:val="20"/>
+      <w:szCs w:val="20"/>
+    </w:rPr>
+  </w:style>
+  <w:style w:type="paragraph" w:styleId="Caption">
+    <w:name w:val="caption"/>
+    <w:basedOn w:val="Normal"/>
+    <w:next w:val="Normal"/>
+    <w:uiPriority w:val="35"/>
+    <w:semiHidden/>
+    <w:unhideWhenUsed/>
+    <w:qFormat/>
+    <w:rsid w:val="001B1CEB"/>
+    <w:pPr>
+      <w:spacing w:after="200" w:line="240" w:lineRule="auto"/>
+    </w:pPr>
+    <w:rPr>
+      <w:i/>
+      <w:iCs/>
+      <w:color w:val="44546A" w:themeColor="text2"/>
+      <w:sz w:val="18"/>
+      <w:szCs w:val="18"/>
+    </w:rPr>
   </w:style>
 </w:styles>
 </file>
@@ -3151,7 +5139,7 @@
 </file>
 
 <file path=customXml/itemProps1.xml><?xml version="1.0" encoding="utf-8"?>
-<ds:datastoreItem xmlns:ds="http://schemas.openxmlformats.org/officeDocument/2006/customXml" ds:itemID="{12457D44-8441-4D8F-87AA-EB48DAF36DF4}">
+<ds:datastoreItem xmlns:ds="http://schemas.openxmlformats.org/officeDocument/2006/customXml" ds:itemID="{70AE3F70-E7BB-45B8-BF1D-311059FEAA8F}">
   <ds:schemaRefs>
     <ds:schemaRef ds:uri="http://schemas.openxmlformats.org/officeDocument/2006/bibliography"/>
   </ds:schemaRefs>

</xml_diff>

<commit_message>
Added advantages and disadvantages, along with ThermTrack Logo
</commit_message>
<xml_diff>
--- a/Project Booklet.docx
+++ b/Project Booklet.docx
@@ -28,6 +28,59 @@
           <w:szCs w:val="56"/>
         </w:rPr>
       </w:pPr>
+      <w:r>
+        <w:rPr>
+          <w:noProof/>
+        </w:rPr>
+        <w:drawing>
+          <wp:inline distT="0" distB="0" distL="0" distR="0" wp14:anchorId="133C3112" wp14:editId="44D82C7F">
+            <wp:extent cx="2208530" cy="2018665"/>
+            <wp:effectExtent l="0" t="0" r="1270" b="635"/>
+            <wp:docPr id="2" name="Picture 2" descr="C:\Users\fuele\AppData\Local\Microsoft\Windows\INetCacheContent.Word\logo.png"/>
+            <wp:cNvGraphicFramePr>
+              <a:graphicFrameLocks xmlns:a="http://schemas.openxmlformats.org/drawingml/2006/main" noChangeAspect="1"/>
+            </wp:cNvGraphicFramePr>
+            <a:graphic xmlns:a="http://schemas.openxmlformats.org/drawingml/2006/main">
+              <a:graphicData uri="http://schemas.openxmlformats.org/drawingml/2006/picture">
+                <pic:pic xmlns:pic="http://schemas.openxmlformats.org/drawingml/2006/picture">
+                  <pic:nvPicPr>
+                    <pic:cNvPr id="0" name="Picture 1" descr="C:\Users\fuele\AppData\Local\Microsoft\Windows\INetCacheContent.Word\logo.png"/>
+                    <pic:cNvPicPr>
+                      <a:picLocks noChangeAspect="1" noChangeArrowheads="1"/>
+                    </pic:cNvPicPr>
+                  </pic:nvPicPr>
+                  <pic:blipFill>
+                    <a:blip r:embed="rId8">
+                      <a:extLst>
+                        <a:ext uri="{28A0092B-C50C-407E-A947-70E740481C1C}">
+                          <a14:useLocalDpi xmlns:a14="http://schemas.microsoft.com/office/drawing/2010/main" val="0"/>
+                        </a:ext>
+                      </a:extLst>
+                    </a:blip>
+                    <a:srcRect/>
+                    <a:stretch>
+                      <a:fillRect/>
+                    </a:stretch>
+                  </pic:blipFill>
+                  <pic:spPr bwMode="auto">
+                    <a:xfrm>
+                      <a:off x="0" y="0"/>
+                      <a:ext cx="2208530" cy="2018665"/>
+                    </a:xfrm>
+                    <a:prstGeom prst="rect">
+                      <a:avLst/>
+                    </a:prstGeom>
+                    <a:noFill/>
+                    <a:ln>
+                      <a:noFill/>
+                    </a:ln>
+                  </pic:spPr>
+                </pic:pic>
+              </a:graphicData>
+            </a:graphic>
+          </wp:inline>
+        </w:drawing>
+      </w:r>
     </w:p>
     <w:p>
       <w:pPr>
@@ -236,21 +289,7 @@
                 <w:rStyle w:val="Hyperlink"/>
                 <w:noProof/>
               </w:rPr>
-              <w:t xml:space="preserve">Chapter 2: What </w:t>
-            </w:r>
-            <w:r>
-              <w:rPr>
-                <w:rStyle w:val="Hyperlink"/>
-                <w:noProof/>
-              </w:rPr>
-              <w:t>i</w:t>
-            </w:r>
-            <w:r>
-              <w:rPr>
-                <w:rStyle w:val="Hyperlink"/>
-                <w:noProof/>
-              </w:rPr>
-              <w:t>s a Thermal Camera</w:t>
+              <w:t>Chapter 2: What is a Thermal Camera</w:t>
             </w:r>
             <w:r>
               <w:rPr>
@@ -396,21 +435,7 @@
                 <w:rStyle w:val="Hyperlink"/>
                 <w:noProof/>
               </w:rPr>
-              <w:t>Advantages and Disadvantages of a</w:t>
-            </w:r>
-            <w:r>
-              <w:rPr>
-                <w:rStyle w:val="Hyperlink"/>
-                <w:noProof/>
-              </w:rPr>
-              <w:t xml:space="preserve"> </w:t>
-            </w:r>
-            <w:r>
-              <w:rPr>
-                <w:rStyle w:val="Hyperlink"/>
-                <w:noProof/>
-              </w:rPr>
-              <w:t>Thermal Camera</w:t>
+              <w:t>Advantages and Disadvantages of a Thermal Camera</w:t>
             </w:r>
             <w:r>
               <w:rPr>
@@ -1727,6 +1752,7 @@
       <w:r>
         <w:t xml:space="preserve">the </w:t>
       </w:r>
+      <w:proofErr w:type="spellStart"/>
       <w:r>
         <w:rPr>
           <w:b/>
@@ -1748,12 +1774,14 @@
         </w:rPr>
         <w:t>rack</w:t>
       </w:r>
+      <w:proofErr w:type="spellEnd"/>
       <w:r>
         <w:t xml:space="preserve"> Android App.</w:t>
       </w:r>
       <w:r>
         <w:t xml:space="preserve"> </w:t>
       </w:r>
+      <w:proofErr w:type="spellStart"/>
       <w:r>
         <w:rPr>
           <w:b/>
@@ -1782,6 +1810,7 @@
         </w:rPr>
         <w:t>rack</w:t>
       </w:r>
+      <w:proofErr w:type="spellEnd"/>
       <w:r>
         <w:t xml:space="preserve"> was created</w:t>
       </w:r>
@@ -1808,21 +1837,39 @@
     </w:p>
     <w:p>
       <w:r>
-        <w:t>For that we had to develop skills in researching, Image Processing, Java, and Matlab.</w:t>
-      </w:r>
-    </w:p>
-    <w:p>
+        <w:t xml:space="preserve">For that we had to develop skills in researching, Image Processing, Java, and </w:t>
+      </w:r>
+      <w:proofErr w:type="spellStart"/>
+      <w:r>
+        <w:t>Matlab</w:t>
+      </w:r>
+      <w:proofErr w:type="spellEnd"/>
+      <w:r>
+        <w:t>.</w:t>
+      </w:r>
+    </w:p>
+    <w:p>
+      <w:proofErr w:type="gramStart"/>
       <w:r>
         <w:t>Additionall</w:t>
       </w:r>
       <w:r>
-        <w:t>y ……….</w:t>
-      </w:r>
-    </w:p>
-    <w:p>
-      <w:r>
-        <w:t>To summarize, …………..</w:t>
-      </w:r>
+        <w:t>y</w:t>
+      </w:r>
+      <w:proofErr w:type="gramEnd"/>
+      <w:r>
+        <w:t xml:space="preserve"> ……….</w:t>
+      </w:r>
+    </w:p>
+    <w:p>
+      <w:r>
+        <w:t>To summarize, ………</w:t>
+      </w:r>
+      <w:proofErr w:type="gramStart"/>
+      <w:r>
+        <w:t>…..</w:t>
+      </w:r>
+      <w:proofErr w:type="gramEnd"/>
     </w:p>
     <w:p>
       <w:pPr>
@@ -2559,7 +2606,7 @@
                                 </w:rPr>
                                 <w:t> </w:t>
                               </w:r>
-                              <w:hyperlink r:id="rId7" w:tooltip="Infrared radiation" w:history="1">
+                              <w:hyperlink r:id="rId9" w:tooltip="Infrared radiation" w:history="1">
                                 <w:r>
                                   <w:rPr>
                                     <w:rStyle w:val="Hyperlink"/>
@@ -2593,7 +2640,7 @@
                                 </w:rPr>
                                 <w:t> </w:t>
                               </w:r>
-                              <w:hyperlink r:id="rId8" w:tooltip="Camera" w:history="1">
+                              <w:hyperlink r:id="rId10" w:tooltip="Camera" w:history="1">
                                 <w:r>
                                   <w:rPr>
                                     <w:rStyle w:val="Hyperlink"/>
@@ -2638,7 +2685,7 @@
                                 </w:rPr>
                                 <w:t> </w:t>
                               </w:r>
-                              <w:hyperlink r:id="rId9" w:tooltip="Optical spectrum" w:history="1">
+                              <w:hyperlink r:id="rId11" w:tooltip="Optical spectrum" w:history="1">
                                 <w:r>
                                   <w:rPr>
                                     <w:rStyle w:val="Hyperlink"/>
@@ -2662,7 +2709,7 @@
                                 </w:rPr>
                                 <w:t> </w:t>
                               </w:r>
-                              <w:hyperlink r:id="rId10" w:tooltip="Light" w:history="1">
+                              <w:hyperlink r:id="rId12" w:tooltip="Light" w:history="1">
                                 <w:r>
                                   <w:rPr>
                                     <w:rStyle w:val="Hyperlink"/>
@@ -2696,19 +2743,39 @@
                                 </w:rPr>
                                 <w:t> </w:t>
                               </w:r>
-                              <w:hyperlink r:id="rId11" w:tooltip="Nanometre" w:history="1">
-                                <w:r>
-                                  <w:rPr>
-                                    <w:rStyle w:val="Hyperlink"/>
-                                    <w:rFonts w:ascii="Arial" w:hAnsi="Arial" w:cs="Arial"/>
-                                    <w:color w:val="0B0080"/>
-                                    <w:sz w:val="21"/>
-                                    <w:szCs w:val="21"/>
-                                    <w:shd w:val="clear" w:color="auto" w:fill="FFFFFF"/>
-                                  </w:rPr>
-                                  <w:t>nanometre</w:t>
-                                </w:r>
-                              </w:hyperlink>
+                              <w:proofErr w:type="spellStart"/>
+                              <w:r>
+                                <w:fldChar w:fldCharType="begin"/>
+                              </w:r>
+                              <w:r>
+                                <w:instrText xml:space="preserve"> HYPERLINK "https://en.wikipedia.org/wiki/Nanometre" \o "Nanometre" </w:instrText>
+                              </w:r>
+                              <w:r>
+                                <w:fldChar w:fldCharType="separate"/>
+                              </w:r>
+                              <w:r>
+                                <w:rPr>
+                                  <w:rStyle w:val="Hyperlink"/>
+                                  <w:rFonts w:ascii="Arial" w:hAnsi="Arial" w:cs="Arial"/>
+                                  <w:color w:val="0B0080"/>
+                                  <w:sz w:val="21"/>
+                                  <w:szCs w:val="21"/>
+                                  <w:shd w:val="clear" w:color="auto" w:fill="FFFFFF"/>
+                                </w:rPr>
+                                <w:t>nanometre</w:t>
+                              </w:r>
+                              <w:proofErr w:type="spellEnd"/>
+                              <w:r>
+                                <w:rPr>
+                                  <w:rStyle w:val="Hyperlink"/>
+                                  <w:rFonts w:ascii="Arial" w:hAnsi="Arial" w:cs="Arial"/>
+                                  <w:color w:val="0B0080"/>
+                                  <w:sz w:val="21"/>
+                                  <w:szCs w:val="21"/>
+                                  <w:shd w:val="clear" w:color="auto" w:fill="FFFFFF"/>
+                                </w:rPr>
+                                <w:fldChar w:fldCharType="end"/>
+                              </w:r>
                               <w:r>
                                 <w:rPr>
                                   <w:rStyle w:val="apple-converted-space"/>
@@ -2741,7 +2808,7 @@
                                 </w:rPr>
                                 <w:t> </w:t>
                               </w:r>
-                              <w:hyperlink r:id="rId12" w:tooltip="Wavelength" w:history="1">
+                              <w:hyperlink r:id="rId13" w:tooltip="Wavelength" w:history="1">
                                 <w:r>
                                   <w:rPr>
                                     <w:rStyle w:val="Hyperlink"/>
@@ -2786,7 +2853,7 @@
                                 </w:rPr>
                                 <w:t> </w:t>
                               </w:r>
-                              <w:hyperlink r:id="rId13" w:tooltip="Thermography" w:history="1">
+                              <w:hyperlink r:id="rId14" w:tooltip="Thermography" w:history="1">
                                 <w:r>
                                   <w:rPr>
                                     <w:rStyle w:val="Hyperlink"/>
@@ -3048,7 +3115,7 @@
                           </w:rPr>
                           <w:t> </w:t>
                         </w:r>
-                        <w:hyperlink r:id="rId14" w:tooltip="Infrared radiation" w:history="1">
+                        <w:hyperlink r:id="rId15" w:tooltip="Infrared radiation" w:history="1">
                           <w:r>
                             <w:rPr>
                               <w:rStyle w:val="Hyperlink"/>
@@ -3082,7 +3149,7 @@
                           </w:rPr>
                           <w:t> </w:t>
                         </w:r>
-                        <w:hyperlink r:id="rId15" w:tooltip="Camera" w:history="1">
+                        <w:hyperlink r:id="rId16" w:tooltip="Camera" w:history="1">
                           <w:r>
                             <w:rPr>
                               <w:rStyle w:val="Hyperlink"/>
@@ -3127,7 +3194,7 @@
                           </w:rPr>
                           <w:t> </w:t>
                         </w:r>
-                        <w:hyperlink r:id="rId16" w:tooltip="Optical spectrum" w:history="1">
+                        <w:hyperlink r:id="rId17" w:tooltip="Optical spectrum" w:history="1">
                           <w:r>
                             <w:rPr>
                               <w:rStyle w:val="Hyperlink"/>
@@ -3151,7 +3218,7 @@
                           </w:rPr>
                           <w:t> </w:t>
                         </w:r>
-                        <w:hyperlink r:id="rId17" w:tooltip="Light" w:history="1">
+                        <w:hyperlink r:id="rId18" w:tooltip="Light" w:history="1">
                           <w:r>
                             <w:rPr>
                               <w:rStyle w:val="Hyperlink"/>
@@ -3185,7 +3252,7 @@
                           </w:rPr>
                           <w:t> </w:t>
                         </w:r>
-                        <w:hyperlink r:id="rId18" w:tooltip="Nanometre" w:history="1">
+                        <w:hyperlink r:id="rId19" w:tooltip="Nanometre" w:history="1">
                           <w:r>
                             <w:rPr>
                               <w:rStyle w:val="Hyperlink"/>
@@ -3230,7 +3297,7 @@
                           </w:rPr>
                           <w:t> </w:t>
                         </w:r>
-                        <w:hyperlink r:id="rId19" w:tooltip="Wavelength" w:history="1">
+                        <w:hyperlink r:id="rId20" w:tooltip="Wavelength" w:history="1">
                           <w:r>
                             <w:rPr>
                               <w:rStyle w:val="Hyperlink"/>
@@ -3275,7 +3342,7 @@
                           </w:rPr>
                           <w:t> </w:t>
                         </w:r>
-                        <w:hyperlink r:id="rId20" w:tooltip="Thermography" w:history="1">
+                        <w:hyperlink r:id="rId21" w:tooltip="Thermography" w:history="1">
                           <w:r>
                             <w:rPr>
                               <w:rStyle w:val="Hyperlink"/>
@@ -3457,24 +3524,14 @@
       <w:r>
         <w:t xml:space="preserve">Figure </w:t>
       </w:r>
-      <w:r>
-        <w:fldChar w:fldCharType="begin"/>
-      </w:r>
-      <w:r>
-        <w:instrText xml:space="preserve"> SEQ Figure \* ARABIC </w:instrText>
-      </w:r>
-      <w:r>
-        <w:fldChar w:fldCharType="separate"/>
-      </w:r>
-      <w:r>
-        <w:rPr>
-          <w:noProof/>
-        </w:rPr>
-        <w:t>1</w:t>
-      </w:r>
-      <w:r>
-        <w:fldChar w:fldCharType="end"/>
-      </w:r>
+      <w:fldSimple w:instr=" SEQ Figure \* ARABIC ">
+        <w:r>
+          <w:rPr>
+            <w:noProof/>
+          </w:rPr>
+          <w:t>1</w:t>
+        </w:r>
+      </w:fldSimple>
       <w:r>
         <w:t xml:space="preserve"> - Skin Temperatures</w:t>
       </w:r>
@@ -3501,7 +3558,7 @@
                     <pic:cNvPicPr/>
                   </pic:nvPicPr>
                   <pic:blipFill>
-                    <a:blip r:embed="rId21">
+                    <a:blip r:embed="rId22">
                       <a:extLst>
                         <a:ext uri="{28A0092B-C50C-407E-A947-70E740481C1C}">
                           <a14:useLocalDpi xmlns:a14="http://schemas.microsoft.com/office/drawing/2010/main" val="0"/>
@@ -3528,112 +3585,236 @@
         </w:drawing>
       </w:r>
     </w:p>
+    <w:p>
+      <w:r>
+        <w:br w:type="page"/>
+      </w:r>
+    </w:p>
+    <w:p>
+      <w:pPr>
+        <w:pStyle w:val="Heading2"/>
+      </w:pPr>
+      <w:bookmarkStart w:id="5" w:name="_Toc462685360"/>
+      <w:r>
+        <w:lastRenderedPageBreak/>
+        <w:t>Advantages and Disadvantages of a Thermal Camera</w:t>
+      </w:r>
+      <w:bookmarkEnd w:id="5"/>
+    </w:p>
+    <w:p/>
+    <w:p>
+      <w:r>
+        <w:t>Like every other tool, thermography has its advantages and disadvantages:</w:t>
+      </w:r>
+    </w:p>
+    <w:p/>
+    <w:p>
+      <w:pPr>
+        <w:rPr>
+          <w:b/>
+          <w:bCs/>
+        </w:rPr>
+      </w:pPr>
+      <w:r>
+        <w:rPr>
+          <w:b/>
+          <w:bCs/>
+        </w:rPr>
+        <w:t>Advantages</w:t>
+      </w:r>
+    </w:p>
+    <w:p>
+      <w:pPr>
+        <w:pStyle w:val="ListParagraph"/>
+        <w:numPr>
+          <w:ilvl w:val="0"/>
+          <w:numId w:val="3"/>
+        </w:numPr>
+        <w:spacing w:line="360" w:lineRule="auto"/>
+      </w:pPr>
+      <w:r>
+        <w:t xml:space="preserve">Since its mechanism is based on temperature, </w:t>
+      </w:r>
+      <w:r>
+        <w:t>it is relevant to our project, since it is human and animal oriented.</w:t>
+      </w:r>
+    </w:p>
+    <w:p>
+      <w:pPr>
+        <w:pStyle w:val="ListParagraph"/>
+        <w:numPr>
+          <w:ilvl w:val="0"/>
+          <w:numId w:val="3"/>
+        </w:numPr>
+        <w:spacing w:line="360" w:lineRule="auto"/>
+      </w:pPr>
+      <w:r>
+        <w:t>Performs</w:t>
+      </w:r>
+      <w:r>
+        <w:t xml:space="preserve"> better than a regular camera during the night, including when it’s </w:t>
+      </w:r>
+      <w:r>
+        <w:rPr>
+          <w:b/>
+          <w:bCs/>
+        </w:rPr>
+        <w:t>completely</w:t>
+      </w:r>
+      <w:r>
+        <w:t xml:space="preserve"> dark.</w:t>
+      </w:r>
+    </w:p>
+    <w:p>
+      <w:pPr>
+        <w:pStyle w:val="ListParagraph"/>
+      </w:pPr>
+    </w:p>
+    <w:p>
+      <w:pPr>
+        <w:rPr>
+          <w:b/>
+          <w:bCs/>
+        </w:rPr>
+      </w:pPr>
+      <w:r>
+        <w:rPr>
+          <w:b/>
+          <w:bCs/>
+        </w:rPr>
+        <w:t>Disadvantages</w:t>
+      </w:r>
+      <w:bookmarkStart w:id="6" w:name="_GoBack"/>
+      <w:bookmarkEnd w:id="6"/>
+    </w:p>
+    <w:p>
+      <w:pPr>
+        <w:pStyle w:val="ListParagraph"/>
+        <w:numPr>
+          <w:ilvl w:val="0"/>
+          <w:numId w:val="4"/>
+        </w:numPr>
+        <w:spacing w:line="360" w:lineRule="auto"/>
+      </w:pPr>
+      <w:r>
+        <w:t>During really hot days, when the environment (</w:t>
+      </w:r>
+      <w:r>
+        <w:t>roads, ground, etc.</w:t>
+      </w:r>
+      <w:r>
+        <w:t xml:space="preserve">) is hot as well, a regular camera will outperform the </w:t>
+      </w:r>
+      <w:r>
+        <w:t>thermal one. For example - during a hot day, there may not be a noticeable difference between the temperature of the ground and the temperature of a human walking on it.</w:t>
+      </w:r>
+    </w:p>
+    <w:p>
+      <w:pPr>
+        <w:pStyle w:val="ListParagraph"/>
+        <w:numPr>
+          <w:ilvl w:val="0"/>
+          <w:numId w:val="4"/>
+        </w:numPr>
+        <w:spacing w:line="276" w:lineRule="auto"/>
+      </w:pPr>
+      <w:r>
+        <w:t xml:space="preserve">Takes time to calibrate, whereas a regular camera doesn’t require </w:t>
+      </w:r>
+      <w:r>
+        <w:t>calibration</w:t>
+      </w:r>
+      <w:r>
+        <w:t xml:space="preserve"> at all.</w:t>
+      </w:r>
+    </w:p>
+    <w:p>
+      <w:r>
+        <w:br w:type="page"/>
+      </w:r>
+    </w:p>
+    <w:p>
+      <w:pPr>
+        <w:pStyle w:val="Heading1"/>
+      </w:pPr>
+      <w:bookmarkStart w:id="7" w:name="_Toc462685361"/>
+      <w:r>
+        <w:lastRenderedPageBreak/>
+        <w:t xml:space="preserve">Chapter 3: </w:t>
+      </w:r>
+      <w:r>
+        <w:t>Experiments</w:t>
+      </w:r>
+      <w:bookmarkEnd w:id="7"/>
+    </w:p>
+    <w:p>
+      <w:proofErr w:type="spellStart"/>
+      <w:r>
+        <w:t>Dfdfd</w:t>
+      </w:r>
+      <w:proofErr w:type="spellEnd"/>
+    </w:p>
+    <w:p/>
+    <w:p>
+      <w:pPr>
+        <w:pStyle w:val="Heading2"/>
+      </w:pPr>
+      <w:bookmarkStart w:id="8" w:name="_Toc462685362"/>
+      <w:r>
+        <w:t>"The Cups" Experiment</w:t>
+      </w:r>
+      <w:bookmarkEnd w:id="8"/>
+    </w:p>
+    <w:p/>
+    <w:p>
+      <w:proofErr w:type="spellStart"/>
+      <w:r>
+        <w:t>Dfdfd</w:t>
+      </w:r>
+      <w:proofErr w:type="spellEnd"/>
+    </w:p>
+    <w:p/>
+    <w:p>
+      <w:pPr>
+        <w:pStyle w:val="Heading2"/>
+      </w:pPr>
+      <w:bookmarkStart w:id="9" w:name="_Toc462685363"/>
+      <w:r>
+        <w:t>Night</w:t>
+      </w:r>
+      <w:bookmarkEnd w:id="9"/>
+    </w:p>
+    <w:p>
+      <w:proofErr w:type="spellStart"/>
+      <w:r>
+        <w:t>Dfdf</w:t>
+      </w:r>
+      <w:proofErr w:type="spellEnd"/>
+    </w:p>
     <w:p/>
     <w:p/>
+    <w:p>
+      <w:pPr>
+        <w:pStyle w:val="Heading2"/>
+      </w:pPr>
+      <w:bookmarkStart w:id="10" w:name="_Toc462685364"/>
+      <w:r>
+        <w:t>A Hot Day</w:t>
+      </w:r>
+      <w:bookmarkEnd w:id="10"/>
+    </w:p>
+    <w:p>
+      <w:proofErr w:type="spellStart"/>
+      <w:r>
+        <w:t>Dfdf</w:t>
+      </w:r>
+      <w:proofErr w:type="spellEnd"/>
+    </w:p>
     <w:p/>
     <w:p>
-      <w:r>
-        <w:br w:type="page"/>
-      </w:r>
-    </w:p>
-    <w:p>
       <w:pPr>
         <w:pStyle w:val="Heading2"/>
       </w:pPr>
-      <w:bookmarkStart w:id="5" w:name="_Toc462685360"/>
-      <w:r>
-        <w:lastRenderedPageBreak/>
-        <w:t>Advantages and Disadvantages of a Thermal Camera</w:t>
-      </w:r>
-      <w:bookmarkEnd w:id="5"/>
-    </w:p>
-    <w:p>
-      <w:bookmarkStart w:id="6" w:name="_GoBack"/>
-      <w:r>
-        <w:t>Fgfgfgfg</w:t>
-      </w:r>
-    </w:p>
-    <w:bookmarkEnd w:id="6"/>
-    <w:p/>
-    <w:p>
-      <w:r>
-        <w:br w:type="page"/>
-      </w:r>
-    </w:p>
-    <w:p>
-      <w:pPr>
-        <w:pStyle w:val="Heading1"/>
-      </w:pPr>
-      <w:bookmarkStart w:id="7" w:name="_Toc462685361"/>
-      <w:r>
-        <w:lastRenderedPageBreak/>
-        <w:t xml:space="preserve">Chapter 3: </w:t>
-      </w:r>
-      <w:r>
-        <w:t>Experiments</w:t>
-      </w:r>
-      <w:bookmarkEnd w:id="7"/>
-    </w:p>
-    <w:p>
-      <w:r>
-        <w:t>Dfdfd</w:t>
-      </w:r>
-    </w:p>
-    <w:p/>
-    <w:p>
-      <w:pPr>
-        <w:pStyle w:val="Heading2"/>
-      </w:pPr>
-      <w:bookmarkStart w:id="8" w:name="_Toc462685362"/>
-      <w:r>
-        <w:t>"The Cups" Experiment</w:t>
-      </w:r>
-      <w:bookmarkEnd w:id="8"/>
-    </w:p>
-    <w:p/>
-    <w:p>
-      <w:r>
-        <w:t>Dfdfd</w:t>
-      </w:r>
-    </w:p>
-    <w:p/>
-    <w:p>
-      <w:pPr>
-        <w:pStyle w:val="Heading2"/>
-      </w:pPr>
-      <w:bookmarkStart w:id="9" w:name="_Toc462685363"/>
-      <w:r>
-        <w:t>Night</w:t>
-      </w:r>
-      <w:bookmarkEnd w:id="9"/>
-    </w:p>
-    <w:p>
-      <w:r>
-        <w:t>Dfdf</w:t>
-      </w:r>
-    </w:p>
-    <w:p/>
-    <w:p/>
-    <w:p>
-      <w:pPr>
-        <w:pStyle w:val="Heading2"/>
-      </w:pPr>
-      <w:bookmarkStart w:id="10" w:name="_Toc462685364"/>
-      <w:r>
-        <w:t>A Hot Day</w:t>
-      </w:r>
-      <w:bookmarkEnd w:id="10"/>
-    </w:p>
-    <w:p>
-      <w:r>
-        <w:t>Dfdf</w:t>
-      </w:r>
-    </w:p>
-    <w:p/>
-    <w:p>
-      <w:pPr>
-        <w:pStyle w:val="Heading2"/>
-      </w:pPr>
       <w:bookmarkStart w:id="11" w:name="_Toc462685365"/>
       <w:r>
         <w:t>An Especially Cold Day</w:t>
@@ -3641,9 +3822,11 @@
       <w:bookmarkEnd w:id="11"/>
     </w:p>
     <w:p>
+      <w:proofErr w:type="spellStart"/>
       <w:r>
         <w:t>gghgh</w:t>
       </w:r>
+      <w:proofErr w:type="spellEnd"/>
     </w:p>
     <w:p/>
     <w:p/>
@@ -3768,8 +3951,13 @@
     <w:p/>
     <w:p>
       <w:r>
-        <w:t>What libraries we used, etc</w:t>
-      </w:r>
+        <w:t xml:space="preserve">What libraries we used, </w:t>
+      </w:r>
+      <w:proofErr w:type="spellStart"/>
+      <w:r>
+        <w:t>etc</w:t>
+      </w:r>
+      <w:proofErr w:type="spellEnd"/>
     </w:p>
     <w:p/>
     <w:p/>
@@ -3794,9 +3982,11 @@
       <w:bookmarkEnd w:id="19"/>
     </w:p>
     <w:p>
+      <w:proofErr w:type="spellStart"/>
       <w:r>
         <w:t>Hfghfgh</w:t>
       </w:r>
+      <w:proofErr w:type="spellEnd"/>
     </w:p>
     <w:p/>
     <w:p>
@@ -3834,7 +4024,7 @@
       <w:bookmarkEnd w:id="20"/>
     </w:p>
     <w:sectPr>
-      <w:footerReference w:type="default" r:id="rId22"/>
+      <w:footerReference w:type="default" r:id="rId23"/>
       <w:pgSz w:w="11906" w:h="16838" w:code="9"/>
       <w:pgMar w:top="1440" w:right="1440" w:bottom="1440" w:left="1440" w:header="720" w:footer="720" w:gutter="0"/>
       <w:cols w:space="720"/>
@@ -3984,7 +4174,7 @@
           <w:rPr>
             <w:noProof/>
           </w:rPr>
-          <w:t>7</w:t>
+          <w:t>14</w:t>
         </w:r>
         <w:r>
           <w:rPr>
@@ -4129,6 +4319,379 @@
     </w:p>
   </w:footnote>
 </w:footnotes>
+</file>
+
+<file path=word/numbering.xml><?xml version="1.0" encoding="utf-8"?>
+<w:numbering xmlns:wpc="http://schemas.microsoft.com/office/word/2010/wordprocessingCanvas" xmlns:cx="http://schemas.microsoft.com/office/drawing/2014/chartex" xmlns:cx1="http://schemas.microsoft.com/office/drawing/2015/9/8/chartex" xmlns:cx2="http://schemas.microsoft.com/office/drawing/2015/10/21/chartex" xmlns:mc="http://schemas.openxmlformats.org/markup-compatibility/2006" xmlns:o="urn:schemas-microsoft-com:office:office" xmlns:r="http://schemas.openxmlformats.org/officeDocument/2006/relationships" xmlns:m="http://schemas.openxmlformats.org/officeDocument/2006/math" xmlns:v="urn:schemas-microsoft-com:vml" xmlns:wp14="http://schemas.microsoft.com/office/word/2010/wordprocessingDrawing" xmlns:wp="http://schemas.openxmlformats.org/drawingml/2006/wordprocessingDrawing" xmlns:w10="urn:schemas-microsoft-com:office:word" xmlns:w="http://schemas.openxmlformats.org/wordprocessingml/2006/main" xmlns:w14="http://schemas.microsoft.com/office/word/2010/wordml" xmlns:w15="http://schemas.microsoft.com/office/word/2012/wordml" xmlns:w16se="http://schemas.microsoft.com/office/word/2015/wordml/symex" xmlns:wpg="http://schemas.microsoft.com/office/word/2010/wordprocessingGroup" xmlns:wpi="http://schemas.microsoft.com/office/word/2010/wordprocessingInk" xmlns:wne="http://schemas.microsoft.com/office/word/2006/wordml" xmlns:wps="http://schemas.microsoft.com/office/word/2010/wordprocessingShape" mc:Ignorable="w14 w15 w16se wp14">
+  <w:abstractNum w:abstractNumId="0" w15:restartNumberingAfterBreak="0">
+    <w:nsid w:val="62B75597"/>
+    <w:multiLevelType w:val="hybridMultilevel"/>
+    <w:tmpl w:val="3DEAB55E"/>
+    <w:lvl w:ilvl="0" w:tplc="0409000F">
+      <w:start w:val="1"/>
+      <w:numFmt w:val="decimal"/>
+      <w:lvlText w:val="%1."/>
+      <w:lvlJc w:val="left"/>
+      <w:pPr>
+        <w:ind w:left="720" w:hanging="360"/>
+      </w:pPr>
+      <w:rPr>
+        <w:rFonts w:hint="default"/>
+      </w:rPr>
+    </w:lvl>
+    <w:lvl w:ilvl="1" w:tplc="04090019" w:tentative="1">
+      <w:start w:val="1"/>
+      <w:numFmt w:val="lowerLetter"/>
+      <w:lvlText w:val="%2."/>
+      <w:lvlJc w:val="left"/>
+      <w:pPr>
+        <w:ind w:left="1440" w:hanging="360"/>
+      </w:pPr>
+    </w:lvl>
+    <w:lvl w:ilvl="2" w:tplc="0409001B" w:tentative="1">
+      <w:start w:val="1"/>
+      <w:numFmt w:val="lowerRoman"/>
+      <w:lvlText w:val="%3."/>
+      <w:lvlJc w:val="right"/>
+      <w:pPr>
+        <w:ind w:left="2160" w:hanging="180"/>
+      </w:pPr>
+    </w:lvl>
+    <w:lvl w:ilvl="3" w:tplc="0409000F" w:tentative="1">
+      <w:start w:val="1"/>
+      <w:numFmt w:val="decimal"/>
+      <w:lvlText w:val="%4."/>
+      <w:lvlJc w:val="left"/>
+      <w:pPr>
+        <w:ind w:left="2880" w:hanging="360"/>
+      </w:pPr>
+    </w:lvl>
+    <w:lvl w:ilvl="4" w:tplc="04090019" w:tentative="1">
+      <w:start w:val="1"/>
+      <w:numFmt w:val="lowerLetter"/>
+      <w:lvlText w:val="%5."/>
+      <w:lvlJc w:val="left"/>
+      <w:pPr>
+        <w:ind w:left="3600" w:hanging="360"/>
+      </w:pPr>
+    </w:lvl>
+    <w:lvl w:ilvl="5" w:tplc="0409001B" w:tentative="1">
+      <w:start w:val="1"/>
+      <w:numFmt w:val="lowerRoman"/>
+      <w:lvlText w:val="%6."/>
+      <w:lvlJc w:val="right"/>
+      <w:pPr>
+        <w:ind w:left="4320" w:hanging="180"/>
+      </w:pPr>
+    </w:lvl>
+    <w:lvl w:ilvl="6" w:tplc="0409000F" w:tentative="1">
+      <w:start w:val="1"/>
+      <w:numFmt w:val="decimal"/>
+      <w:lvlText w:val="%7."/>
+      <w:lvlJc w:val="left"/>
+      <w:pPr>
+        <w:ind w:left="5040" w:hanging="360"/>
+      </w:pPr>
+    </w:lvl>
+    <w:lvl w:ilvl="7" w:tplc="04090019" w:tentative="1">
+      <w:start w:val="1"/>
+      <w:numFmt w:val="lowerLetter"/>
+      <w:lvlText w:val="%8."/>
+      <w:lvlJc w:val="left"/>
+      <w:pPr>
+        <w:ind w:left="5760" w:hanging="360"/>
+      </w:pPr>
+    </w:lvl>
+    <w:lvl w:ilvl="8" w:tplc="0409001B" w:tentative="1">
+      <w:start w:val="1"/>
+      <w:numFmt w:val="lowerRoman"/>
+      <w:lvlText w:val="%9."/>
+      <w:lvlJc w:val="right"/>
+      <w:pPr>
+        <w:ind w:left="6480" w:hanging="180"/>
+      </w:pPr>
+    </w:lvl>
+  </w:abstractNum>
+  <w:abstractNum w:abstractNumId="1" w15:restartNumberingAfterBreak="0">
+    <w:nsid w:val="65151ED8"/>
+    <w:multiLevelType w:val="hybridMultilevel"/>
+    <w:tmpl w:val="9F9E08B0"/>
+    <w:lvl w:ilvl="0" w:tplc="0409000F">
+      <w:start w:val="1"/>
+      <w:numFmt w:val="decimal"/>
+      <w:lvlText w:val="%1."/>
+      <w:lvlJc w:val="left"/>
+      <w:pPr>
+        <w:ind w:left="720" w:hanging="360"/>
+      </w:pPr>
+      <w:rPr>
+        <w:rFonts w:hint="default"/>
+      </w:rPr>
+    </w:lvl>
+    <w:lvl w:ilvl="1" w:tplc="04090019" w:tentative="1">
+      <w:start w:val="1"/>
+      <w:numFmt w:val="lowerLetter"/>
+      <w:lvlText w:val="%2."/>
+      <w:lvlJc w:val="left"/>
+      <w:pPr>
+        <w:ind w:left="1440" w:hanging="360"/>
+      </w:pPr>
+    </w:lvl>
+    <w:lvl w:ilvl="2" w:tplc="0409001B" w:tentative="1">
+      <w:start w:val="1"/>
+      <w:numFmt w:val="lowerRoman"/>
+      <w:lvlText w:val="%3."/>
+      <w:lvlJc w:val="right"/>
+      <w:pPr>
+        <w:ind w:left="2160" w:hanging="180"/>
+      </w:pPr>
+    </w:lvl>
+    <w:lvl w:ilvl="3" w:tplc="0409000F" w:tentative="1">
+      <w:start w:val="1"/>
+      <w:numFmt w:val="decimal"/>
+      <w:lvlText w:val="%4."/>
+      <w:lvlJc w:val="left"/>
+      <w:pPr>
+        <w:ind w:left="2880" w:hanging="360"/>
+      </w:pPr>
+    </w:lvl>
+    <w:lvl w:ilvl="4" w:tplc="04090019" w:tentative="1">
+      <w:start w:val="1"/>
+      <w:numFmt w:val="lowerLetter"/>
+      <w:lvlText w:val="%5."/>
+      <w:lvlJc w:val="left"/>
+      <w:pPr>
+        <w:ind w:left="3600" w:hanging="360"/>
+      </w:pPr>
+    </w:lvl>
+    <w:lvl w:ilvl="5" w:tplc="0409001B" w:tentative="1">
+      <w:start w:val="1"/>
+      <w:numFmt w:val="lowerRoman"/>
+      <w:lvlText w:val="%6."/>
+      <w:lvlJc w:val="right"/>
+      <w:pPr>
+        <w:ind w:left="4320" w:hanging="180"/>
+      </w:pPr>
+    </w:lvl>
+    <w:lvl w:ilvl="6" w:tplc="0409000F" w:tentative="1">
+      <w:start w:val="1"/>
+      <w:numFmt w:val="decimal"/>
+      <w:lvlText w:val="%7."/>
+      <w:lvlJc w:val="left"/>
+      <w:pPr>
+        <w:ind w:left="5040" w:hanging="360"/>
+      </w:pPr>
+    </w:lvl>
+    <w:lvl w:ilvl="7" w:tplc="04090019" w:tentative="1">
+      <w:start w:val="1"/>
+      <w:numFmt w:val="lowerLetter"/>
+      <w:lvlText w:val="%8."/>
+      <w:lvlJc w:val="left"/>
+      <w:pPr>
+        <w:ind w:left="5760" w:hanging="360"/>
+      </w:pPr>
+    </w:lvl>
+    <w:lvl w:ilvl="8" w:tplc="0409001B" w:tentative="1">
+      <w:start w:val="1"/>
+      <w:numFmt w:val="lowerRoman"/>
+      <w:lvlText w:val="%9."/>
+      <w:lvlJc w:val="right"/>
+      <w:pPr>
+        <w:ind w:left="6480" w:hanging="180"/>
+      </w:pPr>
+    </w:lvl>
+  </w:abstractNum>
+  <w:abstractNum w:abstractNumId="2" w15:restartNumberingAfterBreak="0">
+    <w:nsid w:val="73CB0E7A"/>
+    <w:multiLevelType w:val="hybridMultilevel"/>
+    <w:tmpl w:val="B8588B22"/>
+    <w:lvl w:ilvl="0" w:tplc="0409000F">
+      <w:start w:val="1"/>
+      <w:numFmt w:val="decimal"/>
+      <w:lvlText w:val="%1."/>
+      <w:lvlJc w:val="left"/>
+      <w:pPr>
+        <w:ind w:left="720" w:hanging="360"/>
+      </w:pPr>
+      <w:rPr>
+        <w:rFonts w:hint="default"/>
+      </w:rPr>
+    </w:lvl>
+    <w:lvl w:ilvl="1" w:tplc="04090019" w:tentative="1">
+      <w:start w:val="1"/>
+      <w:numFmt w:val="lowerLetter"/>
+      <w:lvlText w:val="%2."/>
+      <w:lvlJc w:val="left"/>
+      <w:pPr>
+        <w:ind w:left="1440" w:hanging="360"/>
+      </w:pPr>
+    </w:lvl>
+    <w:lvl w:ilvl="2" w:tplc="0409001B" w:tentative="1">
+      <w:start w:val="1"/>
+      <w:numFmt w:val="lowerRoman"/>
+      <w:lvlText w:val="%3."/>
+      <w:lvlJc w:val="right"/>
+      <w:pPr>
+        <w:ind w:left="2160" w:hanging="180"/>
+      </w:pPr>
+    </w:lvl>
+    <w:lvl w:ilvl="3" w:tplc="0409000F" w:tentative="1">
+      <w:start w:val="1"/>
+      <w:numFmt w:val="decimal"/>
+      <w:lvlText w:val="%4."/>
+      <w:lvlJc w:val="left"/>
+      <w:pPr>
+        <w:ind w:left="2880" w:hanging="360"/>
+      </w:pPr>
+    </w:lvl>
+    <w:lvl w:ilvl="4" w:tplc="04090019" w:tentative="1">
+      <w:start w:val="1"/>
+      <w:numFmt w:val="lowerLetter"/>
+      <w:lvlText w:val="%5."/>
+      <w:lvlJc w:val="left"/>
+      <w:pPr>
+        <w:ind w:left="3600" w:hanging="360"/>
+      </w:pPr>
+    </w:lvl>
+    <w:lvl w:ilvl="5" w:tplc="0409001B" w:tentative="1">
+      <w:start w:val="1"/>
+      <w:numFmt w:val="lowerRoman"/>
+      <w:lvlText w:val="%6."/>
+      <w:lvlJc w:val="right"/>
+      <w:pPr>
+        <w:ind w:left="4320" w:hanging="180"/>
+      </w:pPr>
+    </w:lvl>
+    <w:lvl w:ilvl="6" w:tplc="0409000F" w:tentative="1">
+      <w:start w:val="1"/>
+      <w:numFmt w:val="decimal"/>
+      <w:lvlText w:val="%7."/>
+      <w:lvlJc w:val="left"/>
+      <w:pPr>
+        <w:ind w:left="5040" w:hanging="360"/>
+      </w:pPr>
+    </w:lvl>
+    <w:lvl w:ilvl="7" w:tplc="04090019" w:tentative="1">
+      <w:start w:val="1"/>
+      <w:numFmt w:val="lowerLetter"/>
+      <w:lvlText w:val="%8."/>
+      <w:lvlJc w:val="left"/>
+      <w:pPr>
+        <w:ind w:left="5760" w:hanging="360"/>
+      </w:pPr>
+    </w:lvl>
+    <w:lvl w:ilvl="8" w:tplc="0409001B" w:tentative="1">
+      <w:start w:val="1"/>
+      <w:numFmt w:val="lowerRoman"/>
+      <w:lvlText w:val="%9."/>
+      <w:lvlJc w:val="right"/>
+      <w:pPr>
+        <w:ind w:left="6480" w:hanging="180"/>
+      </w:pPr>
+    </w:lvl>
+  </w:abstractNum>
+  <w:abstractNum w:abstractNumId="3" w15:restartNumberingAfterBreak="0">
+    <w:nsid w:val="7F552C42"/>
+    <w:multiLevelType w:val="hybridMultilevel"/>
+    <w:tmpl w:val="6B006654"/>
+    <w:lvl w:ilvl="0" w:tplc="0409000F">
+      <w:start w:val="1"/>
+      <w:numFmt w:val="decimal"/>
+      <w:lvlText w:val="%1."/>
+      <w:lvlJc w:val="left"/>
+      <w:pPr>
+        <w:ind w:left="720" w:hanging="360"/>
+      </w:pPr>
+      <w:rPr>
+        <w:rFonts w:hint="default"/>
+      </w:rPr>
+    </w:lvl>
+    <w:lvl w:ilvl="1" w:tplc="04090019" w:tentative="1">
+      <w:start w:val="1"/>
+      <w:numFmt w:val="lowerLetter"/>
+      <w:lvlText w:val="%2."/>
+      <w:lvlJc w:val="left"/>
+      <w:pPr>
+        <w:ind w:left="1440" w:hanging="360"/>
+      </w:pPr>
+    </w:lvl>
+    <w:lvl w:ilvl="2" w:tplc="0409001B" w:tentative="1">
+      <w:start w:val="1"/>
+      <w:numFmt w:val="lowerRoman"/>
+      <w:lvlText w:val="%3."/>
+      <w:lvlJc w:val="right"/>
+      <w:pPr>
+        <w:ind w:left="2160" w:hanging="180"/>
+      </w:pPr>
+    </w:lvl>
+    <w:lvl w:ilvl="3" w:tplc="0409000F" w:tentative="1">
+      <w:start w:val="1"/>
+      <w:numFmt w:val="decimal"/>
+      <w:lvlText w:val="%4."/>
+      <w:lvlJc w:val="left"/>
+      <w:pPr>
+        <w:ind w:left="2880" w:hanging="360"/>
+      </w:pPr>
+    </w:lvl>
+    <w:lvl w:ilvl="4" w:tplc="04090019" w:tentative="1">
+      <w:start w:val="1"/>
+      <w:numFmt w:val="lowerLetter"/>
+      <w:lvlText w:val="%5."/>
+      <w:lvlJc w:val="left"/>
+      <w:pPr>
+        <w:ind w:left="3600" w:hanging="360"/>
+      </w:pPr>
+    </w:lvl>
+    <w:lvl w:ilvl="5" w:tplc="0409001B" w:tentative="1">
+      <w:start w:val="1"/>
+      <w:numFmt w:val="lowerRoman"/>
+      <w:lvlText w:val="%6."/>
+      <w:lvlJc w:val="right"/>
+      <w:pPr>
+        <w:ind w:left="4320" w:hanging="180"/>
+      </w:pPr>
+    </w:lvl>
+    <w:lvl w:ilvl="6" w:tplc="0409000F" w:tentative="1">
+      <w:start w:val="1"/>
+      <w:numFmt w:val="decimal"/>
+      <w:lvlText w:val="%7."/>
+      <w:lvlJc w:val="left"/>
+      <w:pPr>
+        <w:ind w:left="5040" w:hanging="360"/>
+      </w:pPr>
+    </w:lvl>
+    <w:lvl w:ilvl="7" w:tplc="04090019" w:tentative="1">
+      <w:start w:val="1"/>
+      <w:numFmt w:val="lowerLetter"/>
+      <w:lvlText w:val="%8."/>
+      <w:lvlJc w:val="left"/>
+      <w:pPr>
+        <w:ind w:left="5760" w:hanging="360"/>
+      </w:pPr>
+    </w:lvl>
+    <w:lvl w:ilvl="8" w:tplc="0409001B" w:tentative="1">
+      <w:start w:val="1"/>
+      <w:numFmt w:val="lowerRoman"/>
+      <w:lvlText w:val="%9."/>
+      <w:lvlJc w:val="right"/>
+      <w:pPr>
+        <w:ind w:left="6480" w:hanging="180"/>
+      </w:pPr>
+    </w:lvl>
+  </w:abstractNum>
+  <w:num w:numId="1">
+    <w:abstractNumId w:val="2"/>
+  </w:num>
+  <w:num w:numId="2">
+    <w:abstractNumId w:val="0"/>
+  </w:num>
+  <w:num w:numId="3">
+    <w:abstractNumId w:val="3"/>
+  </w:num>
+  <w:num w:numId="4">
+    <w:abstractNumId w:val="1"/>
+  </w:num>
+</w:numbering>
 </file>
 
 <file path=word/styles.xml><?xml version="1.0" encoding="utf-8"?>
@@ -4254,6 +4817,7 @@
     <w:lsdException w:name="HTML Sample" w:semiHidden="1" w:unhideWhenUsed="1"/>
     <w:lsdException w:name="HTML Typewriter" w:semiHidden="1" w:unhideWhenUsed="1"/>
     <w:lsdException w:name="HTML Variable" w:semiHidden="1" w:unhideWhenUsed="1"/>
+    <w:lsdException w:name="Normal Table" w:semiHidden="1" w:unhideWhenUsed="1"/>
     <w:lsdException w:name="annotation subject" w:semiHidden="1" w:unhideWhenUsed="1"/>
     <w:lsdException w:name="No List" w:semiHidden="1" w:unhideWhenUsed="1"/>
     <w:lsdException w:name="Outline List 1" w:semiHidden="1" w:unhideWhenUsed="1"/>
@@ -4299,9 +4863,11 @@
     <w:lsdException w:name="Table Subtle 1" w:semiHidden="1" w:unhideWhenUsed="1"/>
     <w:lsdException w:name="Table Subtle 2" w:semiHidden="1" w:unhideWhenUsed="1"/>
     <w:lsdException w:name="Table Web 1" w:semiHidden="1" w:unhideWhenUsed="1"/>
+    <w:lsdException w:name="Table Web 2" w:semiHidden="1" w:unhideWhenUsed="1"/>
     <w:lsdException w:name="Table Web 3" w:semiHidden="1" w:unhideWhenUsed="1"/>
     <w:lsdException w:name="Balloon Text" w:semiHidden="1" w:unhideWhenUsed="1"/>
     <w:lsdException w:name="Table Grid" w:uiPriority="39"/>
+    <w:lsdException w:name="Table Theme" w:semiHidden="1" w:unhideWhenUsed="1"/>
     <w:lsdException w:name="Placeholder Text" w:semiHidden="1"/>
     <w:lsdException w:name="No Spacing" w:uiPriority="1" w:qFormat="1"/>
     <w:lsdException w:name="Light Shading" w:uiPriority="60"/>
@@ -4836,6 +5402,17 @@
       <w:szCs w:val="18"/>
     </w:rPr>
   </w:style>
+  <w:style w:type="paragraph" w:styleId="ListParagraph">
+    <w:name w:val="List Paragraph"/>
+    <w:basedOn w:val="Normal"/>
+    <w:uiPriority w:val="34"/>
+    <w:qFormat/>
+    <w:rsid w:val="008C5157"/>
+    <w:pPr>
+      <w:ind w:left="720"/>
+      <w:contextualSpacing/>
+    </w:pPr>
+  </w:style>
 </w:styles>
 </file>
 
@@ -5139,7 +5716,7 @@
 </file>
 
 <file path=customXml/itemProps1.xml><?xml version="1.0" encoding="utf-8"?>
-<ds:datastoreItem xmlns:ds="http://schemas.openxmlformats.org/officeDocument/2006/customXml" ds:itemID="{70AE3F70-E7BB-45B8-BF1D-311059FEAA8F}">
+<ds:datastoreItem xmlns:ds="http://schemas.openxmlformats.org/officeDocument/2006/customXml" ds:itemID="{3FB50ECF-40C9-46C9-B529-26D3C8B79A66}">
   <ds:schemaRefs>
     <ds:schemaRef ds:uri="http://schemas.openxmlformats.org/officeDocument/2006/bibliography"/>
   </ds:schemaRefs>

</xml_diff>